<commit_message>
Updated to mention the master template required.
</commit_message>
<xml_diff>
--- a/doc/Workflow Templates Reference.docx
+++ b/doc/Workflow Templates Reference.docx
@@ -245,7 +245,21 @@
                                 <w:sz w:val="28"/>
                                 <w:szCs w:val="28"/>
                               </w:rPr>
-                              <w:t>Revised August 4, 2021</w:t>
+                              <w:t xml:space="preserve">Revised August </w:t>
+                            </w:r>
+                            <w:r>
+                              <w:rPr>
+                                <w:sz w:val="28"/>
+                                <w:szCs w:val="28"/>
+                              </w:rPr>
+                              <w:t>2</w:t>
+                            </w:r>
+                            <w:r>
+                              <w:rPr>
+                                <w:sz w:val="28"/>
+                                <w:szCs w:val="28"/>
+                              </w:rPr>
+                              <w:t>4, 2021</w:t>
                             </w:r>
                           </w:p>
                           <w:p>
@@ -320,7 +334,21 @@
                           <w:sz w:val="28"/>
                           <w:szCs w:val="28"/>
                         </w:rPr>
-                        <w:t>Revised August 4, 2021</w:t>
+                        <w:t xml:space="preserve">Revised August </w:t>
+                      </w:r>
+                      <w:r>
+                        <w:rPr>
+                          <w:sz w:val="28"/>
+                          <w:szCs w:val="28"/>
+                        </w:rPr>
+                        <w:t>2</w:t>
+                      </w:r>
+                      <w:r>
+                        <w:rPr>
+                          <w:sz w:val="28"/>
+                          <w:szCs w:val="28"/>
+                        </w:rPr>
+                        <w:t>4, 2021</w:t>
                       </w:r>
                     </w:p>
                     <w:p>
@@ -430,7 +458,7 @@
         <w:fldChar w:fldCharType="begin"/>
       </w:r>
       <w:r>
-        <w:instrText xml:space="preserve"> PAGEREF _Toc79048651 \h </w:instrText>
+        <w:instrText xml:space="preserve"> PAGEREF _Toc80691168 \h </w:instrText>
       </w:r>
       <w:r>
         <w:fldChar w:fldCharType="separate"/>
@@ -479,7 +507,7 @@
         <w:fldChar w:fldCharType="begin"/>
       </w:r>
       <w:r>
-        <w:instrText xml:space="preserve"> PAGEREF _Toc79048652 \h </w:instrText>
+        <w:instrText xml:space="preserve"> PAGEREF _Toc80691169 \h </w:instrText>
       </w:r>
       <w:r>
         <w:fldChar w:fldCharType="separate"/>
@@ -528,7 +556,7 @@
         <w:fldChar w:fldCharType="begin"/>
       </w:r>
       <w:r>
-        <w:instrText xml:space="preserve"> PAGEREF _Toc79048653 \h </w:instrText>
+        <w:instrText xml:space="preserve"> PAGEREF _Toc80691170 \h </w:instrText>
       </w:r>
       <w:r>
         <w:fldChar w:fldCharType="separate"/>
@@ -577,7 +605,7 @@
         <w:fldChar w:fldCharType="begin"/>
       </w:r>
       <w:r>
-        <w:instrText xml:space="preserve"> PAGEREF _Toc79048654 \h </w:instrText>
+        <w:instrText xml:space="preserve"> PAGEREF _Toc80691171 \h </w:instrText>
       </w:r>
       <w:r>
         <w:fldChar w:fldCharType="separate"/>
@@ -617,6 +645,55 @@
         <w:tab/>
       </w:r>
       <w:r>
+        <w:t>MASTER TEMPLATE</w:t>
+      </w:r>
+      <w:r>
+        <w:tab/>
+      </w:r>
+      <w:r>
+        <w:fldChar w:fldCharType="begin"/>
+      </w:r>
+      <w:r>
+        <w:instrText xml:space="preserve"> PAGEREF _Toc80691172 \h </w:instrText>
+      </w:r>
+      <w:r>
+        <w:fldChar w:fldCharType="separate"/>
+      </w:r>
+      <w:r>
+        <w:t>6</w:t>
+      </w:r>
+      <w:r>
+        <w:fldChar w:fldCharType="end"/>
+      </w:r>
+    </w:p>
+    <w:p>
+      <w:pPr>
+        <w:pStyle w:val="TOC3"/>
+        <w:tabs>
+          <w:tab w:val="left" w:pos="1559"/>
+        </w:tabs>
+        <w:rPr>
+          <w:rFonts w:asciiTheme="minorHAnsi" w:eastAsiaTheme="minorEastAsia" w:hAnsiTheme="minorHAnsi" w:cstheme="minorBidi"/>
+          <w:color w:val="auto"/>
+          <w:spacing w:val="0"/>
+          <w:sz w:val="22"/>
+          <w:szCs w:val="22"/>
+        </w:rPr>
+      </w:pPr>
+      <w:r>
+        <w:t>1.2.3</w:t>
+      </w:r>
+      <w:r>
+        <w:rPr>
+          <w:rFonts w:asciiTheme="minorHAnsi" w:eastAsiaTheme="minorEastAsia" w:hAnsiTheme="minorHAnsi" w:cstheme="minorBidi"/>
+          <w:color w:val="auto"/>
+          <w:spacing w:val="0"/>
+          <w:sz w:val="22"/>
+          <w:szCs w:val="22"/>
+        </w:rPr>
+        <w:tab/>
+      </w:r>
+      <w:r>
         <w:t>COMMAND LINE SYNTAX</w:t>
       </w:r>
       <w:r>
@@ -626,13 +703,13 @@
         <w:fldChar w:fldCharType="begin"/>
       </w:r>
       <w:r>
-        <w:instrText xml:space="preserve"> PAGEREF _Toc79048655 \h </w:instrText>
+        <w:instrText xml:space="preserve"> PAGEREF _Toc80691173 \h </w:instrText>
       </w:r>
       <w:r>
         <w:fldChar w:fldCharType="separate"/>
       </w:r>
       <w:r>
-        <w:t>5</w:t>
+        <w:t>6</w:t>
       </w:r>
       <w:r>
         <w:fldChar w:fldCharType="end"/>
@@ -677,13 +754,13 @@
         <w:fldChar w:fldCharType="begin"/>
       </w:r>
       <w:r>
-        <w:instrText xml:space="preserve"> PAGEREF _Toc79048656 \h </w:instrText>
+        <w:instrText xml:space="preserve"> PAGEREF _Toc80691174 \h </w:instrText>
       </w:r>
       <w:r>
         <w:fldChar w:fldCharType="separate"/>
       </w:r>
       <w:r>
-        <w:t>6</w:t>
+        <w:t>7</w:t>
       </w:r>
       <w:r>
         <w:fldChar w:fldCharType="end"/>
@@ -726,13 +803,13 @@
         <w:fldChar w:fldCharType="begin"/>
       </w:r>
       <w:r>
-        <w:instrText xml:space="preserve"> PAGEREF _Toc79048657 \h </w:instrText>
+        <w:instrText xml:space="preserve"> PAGEREF _Toc80691175 \h </w:instrText>
       </w:r>
       <w:r>
         <w:fldChar w:fldCharType="separate"/>
       </w:r>
       <w:r>
-        <w:t>6</w:t>
+        <w:t>7</w:t>
       </w:r>
       <w:r>
         <w:fldChar w:fldCharType="end"/>
@@ -775,13 +852,13 @@
         <w:fldChar w:fldCharType="begin"/>
       </w:r>
       <w:r>
-        <w:instrText xml:space="preserve"> PAGEREF _Toc79048658 \h </w:instrText>
+        <w:instrText xml:space="preserve"> PAGEREF _Toc80691176 \h </w:instrText>
       </w:r>
       <w:r>
         <w:fldChar w:fldCharType="separate"/>
       </w:r>
       <w:r>
-        <w:t>7</w:t>
+        <w:t>8</w:t>
       </w:r>
       <w:r>
         <w:fldChar w:fldCharType="end"/>
@@ -824,13 +901,13 @@
         <w:fldChar w:fldCharType="begin"/>
       </w:r>
       <w:r>
-        <w:instrText xml:space="preserve"> PAGEREF _Toc79048659 \h </w:instrText>
+        <w:instrText xml:space="preserve"> PAGEREF _Toc80691177 \h </w:instrText>
       </w:r>
       <w:r>
         <w:fldChar w:fldCharType="separate"/>
       </w:r>
       <w:r>
-        <w:t>7</w:t>
+        <w:t>8</w:t>
       </w:r>
       <w:r>
         <w:fldChar w:fldCharType="end"/>
@@ -873,13 +950,13 @@
         <w:fldChar w:fldCharType="begin"/>
       </w:r>
       <w:r>
-        <w:instrText xml:space="preserve"> PAGEREF _Toc79048660 \h </w:instrText>
+        <w:instrText xml:space="preserve"> PAGEREF _Toc80691178 \h </w:instrText>
       </w:r>
       <w:r>
         <w:fldChar w:fldCharType="separate"/>
       </w:r>
       <w:r>
-        <w:t>7</w:t>
+        <w:t>8</w:t>
       </w:r>
       <w:r>
         <w:fldChar w:fldCharType="end"/>
@@ -922,13 +999,13 @@
         <w:fldChar w:fldCharType="begin"/>
       </w:r>
       <w:r>
-        <w:instrText xml:space="preserve"> PAGEREF _Toc79048661 \h </w:instrText>
+        <w:instrText xml:space="preserve"> PAGEREF _Toc80691179 \h </w:instrText>
       </w:r>
       <w:r>
         <w:fldChar w:fldCharType="separate"/>
       </w:r>
       <w:r>
-        <w:t>7</w:t>
+        <w:t>8</w:t>
       </w:r>
       <w:r>
         <w:fldChar w:fldCharType="end"/>
@@ -971,13 +1048,13 @@
         <w:fldChar w:fldCharType="begin"/>
       </w:r>
       <w:r>
-        <w:instrText xml:space="preserve"> PAGEREF _Toc79048662 \h </w:instrText>
+        <w:instrText xml:space="preserve"> PAGEREF _Toc80691180 \h </w:instrText>
       </w:r>
       <w:r>
         <w:fldChar w:fldCharType="separate"/>
       </w:r>
       <w:r>
-        <w:t>7</w:t>
+        <w:t>9</w:t>
       </w:r>
       <w:r>
         <w:fldChar w:fldCharType="end"/>
@@ -1020,13 +1097,13 @@
         <w:fldChar w:fldCharType="begin"/>
       </w:r>
       <w:r>
-        <w:instrText xml:space="preserve"> PAGEREF _Toc79048663 \h </w:instrText>
+        <w:instrText xml:space="preserve"> PAGEREF _Toc80691181 \h </w:instrText>
       </w:r>
       <w:r>
         <w:fldChar w:fldCharType="separate"/>
       </w:r>
       <w:r>
-        <w:t>8</w:t>
+        <w:t>9</w:t>
       </w:r>
       <w:r>
         <w:fldChar w:fldCharType="end"/>
@@ -1069,13 +1146,13 @@
         <w:fldChar w:fldCharType="begin"/>
       </w:r>
       <w:r>
-        <w:instrText xml:space="preserve"> PAGEREF _Toc79048664 \h </w:instrText>
+        <w:instrText xml:space="preserve"> PAGEREF _Toc80691182 \h </w:instrText>
       </w:r>
       <w:r>
         <w:fldChar w:fldCharType="separate"/>
       </w:r>
       <w:r>
-        <w:t>8</w:t>
+        <w:t>9</w:t>
       </w:r>
       <w:r>
         <w:fldChar w:fldCharType="end"/>
@@ -1118,13 +1195,13 @@
         <w:fldChar w:fldCharType="begin"/>
       </w:r>
       <w:r>
-        <w:instrText xml:space="preserve"> PAGEREF _Toc79048665 \h </w:instrText>
+        <w:instrText xml:space="preserve"> PAGEREF _Toc80691183 \h </w:instrText>
       </w:r>
       <w:r>
         <w:fldChar w:fldCharType="separate"/>
       </w:r>
       <w:r>
-        <w:t>9</w:t>
+        <w:t>10</w:t>
       </w:r>
       <w:r>
         <w:fldChar w:fldCharType="end"/>
@@ -1167,13 +1244,13 @@
         <w:fldChar w:fldCharType="begin"/>
       </w:r>
       <w:r>
-        <w:instrText xml:space="preserve"> PAGEREF _Toc79048666 \h </w:instrText>
+        <w:instrText xml:space="preserve"> PAGEREF _Toc80691184 \h </w:instrText>
       </w:r>
       <w:r>
         <w:fldChar w:fldCharType="separate"/>
       </w:r>
       <w:r>
-        <w:t>9</w:t>
+        <w:t>10</w:t>
       </w:r>
       <w:r>
         <w:fldChar w:fldCharType="end"/>
@@ -1216,13 +1293,13 @@
         <w:fldChar w:fldCharType="begin"/>
       </w:r>
       <w:r>
-        <w:instrText xml:space="preserve"> PAGEREF _Toc79048667 \h </w:instrText>
+        <w:instrText xml:space="preserve"> PAGEREF _Toc80691185 \h </w:instrText>
       </w:r>
       <w:r>
         <w:fldChar w:fldCharType="separate"/>
       </w:r>
       <w:r>
-        <w:t>9</w:t>
+        <w:t>10</w:t>
       </w:r>
       <w:r>
         <w:fldChar w:fldCharType="end"/>
@@ -1265,13 +1342,13 @@
         <w:fldChar w:fldCharType="begin"/>
       </w:r>
       <w:r>
-        <w:instrText xml:space="preserve"> PAGEREF _Toc79048668 \h </w:instrText>
+        <w:instrText xml:space="preserve"> PAGEREF _Toc80691186 \h </w:instrText>
       </w:r>
       <w:r>
         <w:fldChar w:fldCharType="separate"/>
       </w:r>
       <w:r>
-        <w:t>9</w:t>
+        <w:t>10</w:t>
       </w:r>
       <w:r>
         <w:fldChar w:fldCharType="end"/>
@@ -1314,13 +1391,13 @@
         <w:fldChar w:fldCharType="begin"/>
       </w:r>
       <w:r>
-        <w:instrText xml:space="preserve"> PAGEREF _Toc79048669 \h </w:instrText>
+        <w:instrText xml:space="preserve"> PAGEREF _Toc80691187 \h </w:instrText>
       </w:r>
       <w:r>
         <w:fldChar w:fldCharType="separate"/>
       </w:r>
       <w:r>
-        <w:t>9</w:t>
+        <w:t>10</w:t>
       </w:r>
       <w:r>
         <w:fldChar w:fldCharType="end"/>
@@ -1363,13 +1440,13 @@
         <w:fldChar w:fldCharType="begin"/>
       </w:r>
       <w:r>
-        <w:instrText xml:space="preserve"> PAGEREF _Toc79048670 \h </w:instrText>
+        <w:instrText xml:space="preserve"> PAGEREF _Toc80691188 \h </w:instrText>
       </w:r>
       <w:r>
         <w:fldChar w:fldCharType="separate"/>
       </w:r>
       <w:r>
-        <w:t>9</w:t>
+        <w:t>11</w:t>
       </w:r>
       <w:r>
         <w:fldChar w:fldCharType="end"/>
@@ -1412,13 +1489,13 @@
         <w:fldChar w:fldCharType="begin"/>
       </w:r>
       <w:r>
-        <w:instrText xml:space="preserve"> PAGEREF _Toc79048671 \h </w:instrText>
+        <w:instrText xml:space="preserve"> PAGEREF _Toc80691189 \h </w:instrText>
       </w:r>
       <w:r>
         <w:fldChar w:fldCharType="separate"/>
       </w:r>
       <w:r>
-        <w:t>10</w:t>
+        <w:t>11</w:t>
       </w:r>
       <w:r>
         <w:fldChar w:fldCharType="end"/>
@@ -1461,13 +1538,13 @@
         <w:fldChar w:fldCharType="begin"/>
       </w:r>
       <w:r>
-        <w:instrText xml:space="preserve"> PAGEREF _Toc79048672 \h </w:instrText>
+        <w:instrText xml:space="preserve"> PAGEREF _Toc80691190 \h </w:instrText>
       </w:r>
       <w:r>
         <w:fldChar w:fldCharType="separate"/>
       </w:r>
       <w:r>
-        <w:t>10</w:t>
+        <w:t>11</w:t>
       </w:r>
       <w:r>
         <w:fldChar w:fldCharType="end"/>
@@ -1510,13 +1587,13 @@
         <w:fldChar w:fldCharType="begin"/>
       </w:r>
       <w:r>
-        <w:instrText xml:space="preserve"> PAGEREF _Toc79048673 \h </w:instrText>
+        <w:instrText xml:space="preserve"> PAGEREF _Toc80691191 \h </w:instrText>
       </w:r>
       <w:r>
         <w:fldChar w:fldCharType="separate"/>
       </w:r>
       <w:r>
-        <w:t>10</w:t>
+        <w:t>12</w:t>
       </w:r>
       <w:r>
         <w:fldChar w:fldCharType="end"/>
@@ -1559,13 +1636,13 @@
         <w:fldChar w:fldCharType="begin"/>
       </w:r>
       <w:r>
-        <w:instrText xml:space="preserve"> PAGEREF _Toc79048674 \h </w:instrText>
+        <w:instrText xml:space="preserve"> PAGEREF _Toc80691192 \h </w:instrText>
       </w:r>
       <w:r>
         <w:fldChar w:fldCharType="separate"/>
       </w:r>
       <w:r>
-        <w:t>11</w:t>
+        <w:t>12</w:t>
       </w:r>
       <w:r>
         <w:fldChar w:fldCharType="end"/>
@@ -1608,13 +1685,13 @@
         <w:fldChar w:fldCharType="begin"/>
       </w:r>
       <w:r>
-        <w:instrText xml:space="preserve"> PAGEREF _Toc79048675 \h </w:instrText>
+        <w:instrText xml:space="preserve"> PAGEREF _Toc80691193 \h </w:instrText>
       </w:r>
       <w:r>
         <w:fldChar w:fldCharType="separate"/>
       </w:r>
       <w:r>
-        <w:t>11</w:t>
+        <w:t>12</w:t>
       </w:r>
       <w:r>
         <w:fldChar w:fldCharType="end"/>
@@ -1657,13 +1734,13 @@
         <w:fldChar w:fldCharType="begin"/>
       </w:r>
       <w:r>
-        <w:instrText xml:space="preserve"> PAGEREF _Toc79048676 \h </w:instrText>
+        <w:instrText xml:space="preserve"> PAGEREF _Toc80691194 \h </w:instrText>
       </w:r>
       <w:r>
         <w:fldChar w:fldCharType="separate"/>
       </w:r>
       <w:r>
-        <w:t>11</w:t>
+        <w:t>13</w:t>
       </w:r>
       <w:r>
         <w:fldChar w:fldCharType="end"/>
@@ -1706,13 +1783,13 @@
         <w:fldChar w:fldCharType="begin"/>
       </w:r>
       <w:r>
-        <w:instrText xml:space="preserve"> PAGEREF _Toc79048677 \h </w:instrText>
+        <w:instrText xml:space="preserve"> PAGEREF _Toc80691195 \h </w:instrText>
       </w:r>
       <w:r>
         <w:fldChar w:fldCharType="separate"/>
       </w:r>
       <w:r>
-        <w:t>11</w:t>
+        <w:t>13</w:t>
       </w:r>
       <w:r>
         <w:fldChar w:fldCharType="end"/>
@@ -1755,13 +1832,13 @@
         <w:fldChar w:fldCharType="begin"/>
       </w:r>
       <w:r>
-        <w:instrText xml:space="preserve"> PAGEREF _Toc79048678 \h </w:instrText>
+        <w:instrText xml:space="preserve"> PAGEREF _Toc80691196 \h </w:instrText>
       </w:r>
       <w:r>
         <w:fldChar w:fldCharType="separate"/>
       </w:r>
       <w:r>
-        <w:t>12</w:t>
+        <w:t>13</w:t>
       </w:r>
       <w:r>
         <w:fldChar w:fldCharType="end"/>
@@ -1804,13 +1881,13 @@
         <w:fldChar w:fldCharType="begin"/>
       </w:r>
       <w:r>
-        <w:instrText xml:space="preserve"> PAGEREF _Toc79048679 \h </w:instrText>
+        <w:instrText xml:space="preserve"> PAGEREF _Toc80691197 \h </w:instrText>
       </w:r>
       <w:r>
         <w:fldChar w:fldCharType="separate"/>
       </w:r>
       <w:r>
-        <w:t>12</w:t>
+        <w:t>13</w:t>
       </w:r>
       <w:r>
         <w:fldChar w:fldCharType="end"/>
@@ -1853,13 +1930,13 @@
         <w:fldChar w:fldCharType="begin"/>
       </w:r>
       <w:r>
-        <w:instrText xml:space="preserve"> PAGEREF _Toc79048680 \h </w:instrText>
+        <w:instrText xml:space="preserve"> PAGEREF _Toc80691198 \h </w:instrText>
       </w:r>
       <w:r>
         <w:fldChar w:fldCharType="separate"/>
       </w:r>
       <w:r>
-        <w:t>12</w:t>
+        <w:t>13</w:t>
       </w:r>
       <w:r>
         <w:fldChar w:fldCharType="end"/>
@@ -1902,13 +1979,13 @@
         <w:fldChar w:fldCharType="begin"/>
       </w:r>
       <w:r>
-        <w:instrText xml:space="preserve"> PAGEREF _Toc79048681 \h </w:instrText>
+        <w:instrText xml:space="preserve"> PAGEREF _Toc80691199 \h </w:instrText>
       </w:r>
       <w:r>
         <w:fldChar w:fldCharType="separate"/>
       </w:r>
       <w:r>
-        <w:t>12</w:t>
+        <w:t>14</w:t>
       </w:r>
       <w:r>
         <w:fldChar w:fldCharType="end"/>
@@ -1951,13 +2028,13 @@
         <w:fldChar w:fldCharType="begin"/>
       </w:r>
       <w:r>
-        <w:instrText xml:space="preserve"> PAGEREF _Toc79048682 \h </w:instrText>
+        <w:instrText xml:space="preserve"> PAGEREF _Toc80691200 \h </w:instrText>
       </w:r>
       <w:r>
         <w:fldChar w:fldCharType="separate"/>
       </w:r>
       <w:r>
-        <w:t>12</w:t>
+        <w:t>14</w:t>
       </w:r>
       <w:r>
         <w:fldChar w:fldCharType="end"/>
@@ -2000,13 +2077,13 @@
         <w:fldChar w:fldCharType="begin"/>
       </w:r>
       <w:r>
-        <w:instrText xml:space="preserve"> PAGEREF _Toc79048683 \h </w:instrText>
+        <w:instrText xml:space="preserve"> PAGEREF _Toc80691201 \h </w:instrText>
       </w:r>
       <w:r>
         <w:fldChar w:fldCharType="separate"/>
       </w:r>
       <w:r>
-        <w:t>13</w:t>
+        <w:t>14</w:t>
       </w:r>
       <w:r>
         <w:fldChar w:fldCharType="end"/>
@@ -2049,13 +2126,13 @@
         <w:fldChar w:fldCharType="begin"/>
       </w:r>
       <w:r>
-        <w:instrText xml:space="preserve"> PAGEREF _Toc79048684 \h </w:instrText>
+        <w:instrText xml:space="preserve"> PAGEREF _Toc80691202 \h </w:instrText>
       </w:r>
       <w:r>
         <w:fldChar w:fldCharType="separate"/>
       </w:r>
       <w:r>
-        <w:t>13</w:t>
+        <w:t>14</w:t>
       </w:r>
       <w:r>
         <w:fldChar w:fldCharType="end"/>
@@ -2098,13 +2175,13 @@
         <w:fldChar w:fldCharType="begin"/>
       </w:r>
       <w:r>
-        <w:instrText xml:space="preserve"> PAGEREF _Toc79048685 \h </w:instrText>
+        <w:instrText xml:space="preserve"> PAGEREF _Toc80691203 \h </w:instrText>
       </w:r>
       <w:r>
         <w:fldChar w:fldCharType="separate"/>
       </w:r>
       <w:r>
-        <w:t>13</w:t>
+        <w:t>15</w:t>
       </w:r>
       <w:r>
         <w:fldChar w:fldCharType="end"/>
@@ -2147,13 +2224,13 @@
         <w:fldChar w:fldCharType="begin"/>
       </w:r>
       <w:r>
-        <w:instrText xml:space="preserve"> PAGEREF _Toc79048686 \h </w:instrText>
+        <w:instrText xml:space="preserve"> PAGEREF _Toc80691204 \h </w:instrText>
       </w:r>
       <w:r>
         <w:fldChar w:fldCharType="separate"/>
       </w:r>
       <w:r>
-        <w:t>14</w:t>
+        <w:t>15</w:t>
       </w:r>
       <w:r>
         <w:fldChar w:fldCharType="end"/>
@@ -2196,13 +2273,13 @@
         <w:fldChar w:fldCharType="begin"/>
       </w:r>
       <w:r>
-        <w:instrText xml:space="preserve"> PAGEREF _Toc79048687 \h </w:instrText>
+        <w:instrText xml:space="preserve"> PAGEREF _Toc80691205 \h </w:instrText>
       </w:r>
       <w:r>
         <w:fldChar w:fldCharType="separate"/>
       </w:r>
       <w:r>
-        <w:t>14</w:t>
+        <w:t>15</w:t>
       </w:r>
       <w:r>
         <w:fldChar w:fldCharType="end"/>
@@ -2245,13 +2322,13 @@
         <w:fldChar w:fldCharType="begin"/>
       </w:r>
       <w:r>
-        <w:instrText xml:space="preserve"> PAGEREF _Toc79048688 \h </w:instrText>
+        <w:instrText xml:space="preserve"> PAGEREF _Toc80691206 \h </w:instrText>
       </w:r>
       <w:r>
         <w:fldChar w:fldCharType="separate"/>
       </w:r>
       <w:r>
-        <w:t>14</w:t>
+        <w:t>16</w:t>
       </w:r>
       <w:r>
         <w:fldChar w:fldCharType="end"/>
@@ -2294,13 +2371,13 @@
         <w:fldChar w:fldCharType="begin"/>
       </w:r>
       <w:r>
-        <w:instrText xml:space="preserve"> PAGEREF _Toc79048689 \h </w:instrText>
+        <w:instrText xml:space="preserve"> PAGEREF _Toc80691207 \h </w:instrText>
       </w:r>
       <w:r>
         <w:fldChar w:fldCharType="separate"/>
       </w:r>
       <w:r>
-        <w:t>15</w:t>
+        <w:t>16</w:t>
       </w:r>
       <w:r>
         <w:fldChar w:fldCharType="end"/>
@@ -2321,6 +2398,7 @@
         </w:rPr>
       </w:pPr>
       <w:r>
+        <w:lastRenderedPageBreak/>
         <w:t>2.5.4</w:t>
       </w:r>
       <w:r>
@@ -2343,13 +2421,13 @@
         <w:fldChar w:fldCharType="begin"/>
       </w:r>
       <w:r>
-        <w:instrText xml:space="preserve"> PAGEREF _Toc79048690 \h </w:instrText>
+        <w:instrText xml:space="preserve"> PAGEREF _Toc80691208 \h </w:instrText>
       </w:r>
       <w:r>
         <w:fldChar w:fldCharType="separate"/>
       </w:r>
       <w:r>
-        <w:t>16</w:t>
+        <w:t>17</w:t>
       </w:r>
       <w:r>
         <w:fldChar w:fldCharType="end"/>
@@ -2370,7 +2448,6 @@
         </w:rPr>
       </w:pPr>
       <w:r>
-        <w:lastRenderedPageBreak/>
         <w:t>2.5.5</w:t>
       </w:r>
       <w:r>
@@ -2393,13 +2470,13 @@
         <w:fldChar w:fldCharType="begin"/>
       </w:r>
       <w:r>
-        <w:instrText xml:space="preserve"> PAGEREF _Toc79048691 \h </w:instrText>
+        <w:instrText xml:space="preserve"> PAGEREF _Toc80691209 \h </w:instrText>
       </w:r>
       <w:r>
         <w:fldChar w:fldCharType="separate"/>
       </w:r>
       <w:r>
-        <w:t>16</w:t>
+        <w:t>17</w:t>
       </w:r>
       <w:r>
         <w:fldChar w:fldCharType="end"/>
@@ -2442,13 +2519,13 @@
         <w:fldChar w:fldCharType="begin"/>
       </w:r>
       <w:r>
-        <w:instrText xml:space="preserve"> PAGEREF _Toc79048692 \h </w:instrText>
+        <w:instrText xml:space="preserve"> PAGEREF _Toc80691210 \h </w:instrText>
       </w:r>
       <w:r>
         <w:fldChar w:fldCharType="separate"/>
       </w:r>
       <w:r>
-        <w:t>16</w:t>
+        <w:t>17</w:t>
       </w:r>
       <w:r>
         <w:fldChar w:fldCharType="end"/>
@@ -2501,13 +2578,13 @@
         <w:fldChar w:fldCharType="begin"/>
       </w:r>
       <w:r>
-        <w:instrText xml:space="preserve"> PAGEREF _Toc79048693 \h </w:instrText>
+        <w:instrText xml:space="preserve"> PAGEREF _Toc80691211 \h </w:instrText>
       </w:r>
       <w:r>
         <w:fldChar w:fldCharType="separate"/>
       </w:r>
       <w:r>
-        <w:t>17</w:t>
+        <w:t>18</w:t>
       </w:r>
       <w:r>
         <w:fldChar w:fldCharType="end"/>
@@ -2550,13 +2627,13 @@
         <w:fldChar w:fldCharType="begin"/>
       </w:r>
       <w:r>
-        <w:instrText xml:space="preserve"> PAGEREF _Toc79048694 \h </w:instrText>
+        <w:instrText xml:space="preserve"> PAGEREF _Toc80691212 \h </w:instrText>
       </w:r>
       <w:r>
         <w:fldChar w:fldCharType="separate"/>
       </w:r>
       <w:r>
-        <w:t>17</w:t>
+        <w:t>18</w:t>
       </w:r>
       <w:r>
         <w:fldChar w:fldCharType="end"/>
@@ -2608,13 +2685,13 @@
         <w:fldChar w:fldCharType="begin"/>
       </w:r>
       <w:r>
-        <w:instrText xml:space="preserve"> PAGEREF _Toc79048695 \h </w:instrText>
+        <w:instrText xml:space="preserve"> PAGEREF _Toc80691213 \h </w:instrText>
       </w:r>
       <w:r>
         <w:fldChar w:fldCharType="separate"/>
       </w:r>
       <w:r>
-        <w:t>19</w:t>
+        <w:t>20</w:t>
       </w:r>
       <w:r>
         <w:fldChar w:fldCharType="end"/>
@@ -2666,13 +2743,13 @@
         <w:fldChar w:fldCharType="begin"/>
       </w:r>
       <w:r>
-        <w:instrText xml:space="preserve"> PAGEREF _Toc79048696 \h </w:instrText>
+        <w:instrText xml:space="preserve"> PAGEREF _Toc80691214 \h </w:instrText>
       </w:r>
       <w:r>
         <w:fldChar w:fldCharType="separate"/>
       </w:r>
       <w:r>
-        <w:t>19</w:t>
+        <w:t>20</w:t>
       </w:r>
       <w:r>
         <w:fldChar w:fldCharType="end"/>
@@ -2724,13 +2801,13 @@
         <w:fldChar w:fldCharType="begin"/>
       </w:r>
       <w:r>
-        <w:instrText xml:space="preserve"> PAGEREF _Toc79048697 \h </w:instrText>
+        <w:instrText xml:space="preserve"> PAGEREF _Toc80691215 \h </w:instrText>
       </w:r>
       <w:r>
         <w:fldChar w:fldCharType="separate"/>
       </w:r>
       <w:r>
-        <w:t>20</w:t>
+        <w:t>21</w:t>
       </w:r>
       <w:r>
         <w:fldChar w:fldCharType="end"/>
@@ -2782,13 +2859,13 @@
         <w:fldChar w:fldCharType="begin"/>
       </w:r>
       <w:r>
-        <w:instrText xml:space="preserve"> PAGEREF _Toc79048698 \h </w:instrText>
+        <w:instrText xml:space="preserve"> PAGEREF _Toc80691216 \h </w:instrText>
       </w:r>
       <w:r>
         <w:fldChar w:fldCharType="separate"/>
       </w:r>
       <w:r>
-        <w:t>20</w:t>
+        <w:t>21</w:t>
       </w:r>
       <w:r>
         <w:fldChar w:fldCharType="end"/>
@@ -2831,13 +2908,13 @@
         <w:fldChar w:fldCharType="begin"/>
       </w:r>
       <w:r>
-        <w:instrText xml:space="preserve"> PAGEREF _Toc79048699 \h </w:instrText>
+        <w:instrText xml:space="preserve"> PAGEREF _Toc80691217 \h </w:instrText>
       </w:r>
       <w:r>
         <w:fldChar w:fldCharType="separate"/>
       </w:r>
       <w:r>
-        <w:t>20</w:t>
+        <w:t>21</w:t>
       </w:r>
       <w:r>
         <w:fldChar w:fldCharType="end"/>
@@ -2880,13 +2957,13 @@
         <w:fldChar w:fldCharType="begin"/>
       </w:r>
       <w:r>
-        <w:instrText xml:space="preserve"> PAGEREF _Toc79048700 \h </w:instrText>
+        <w:instrText xml:space="preserve"> PAGEREF _Toc80691218 \h </w:instrText>
       </w:r>
       <w:r>
         <w:fldChar w:fldCharType="separate"/>
       </w:r>
       <w:r>
-        <w:t>21</w:t>
+        <w:t>22</w:t>
       </w:r>
       <w:r>
         <w:fldChar w:fldCharType="end"/>
@@ -2929,13 +3006,13 @@
         <w:fldChar w:fldCharType="begin"/>
       </w:r>
       <w:r>
-        <w:instrText xml:space="preserve"> PAGEREF _Toc79048701 \h </w:instrText>
+        <w:instrText xml:space="preserve"> PAGEREF _Toc80691219 \h </w:instrText>
       </w:r>
       <w:r>
         <w:fldChar w:fldCharType="separate"/>
       </w:r>
       <w:r>
-        <w:t>21</w:t>
+        <w:t>22</w:t>
       </w:r>
       <w:r>
         <w:fldChar w:fldCharType="end"/>
@@ -2978,13 +3055,13 @@
         <w:fldChar w:fldCharType="begin"/>
       </w:r>
       <w:r>
-        <w:instrText xml:space="preserve"> PAGEREF _Toc79048702 \h </w:instrText>
+        <w:instrText xml:space="preserve"> PAGEREF _Toc80691220 \h </w:instrText>
       </w:r>
       <w:r>
         <w:fldChar w:fldCharType="separate"/>
       </w:r>
       <w:r>
-        <w:t>22</w:t>
+        <w:t>23</w:t>
       </w:r>
       <w:r>
         <w:fldChar w:fldCharType="end"/>
@@ -3027,13 +3104,13 @@
         <w:fldChar w:fldCharType="begin"/>
       </w:r>
       <w:r>
-        <w:instrText xml:space="preserve"> PAGEREF _Toc79048703 \h </w:instrText>
+        <w:instrText xml:space="preserve"> PAGEREF _Toc80691221 \h </w:instrText>
       </w:r>
       <w:r>
         <w:fldChar w:fldCharType="separate"/>
       </w:r>
       <w:r>
-        <w:t>22</w:t>
+        <w:t>23</w:t>
       </w:r>
       <w:r>
         <w:fldChar w:fldCharType="end"/>
@@ -3096,13 +3173,13 @@
         <w:fldChar w:fldCharType="begin"/>
       </w:r>
       <w:r>
-        <w:instrText xml:space="preserve"> PAGEREF _Toc79048704 \h </w:instrText>
+        <w:instrText xml:space="preserve"> PAGEREF _Toc80691222 \h </w:instrText>
       </w:r>
       <w:r>
         <w:fldChar w:fldCharType="separate"/>
       </w:r>
       <w:r>
-        <w:t>22</w:t>
+        <w:t>23</w:t>
       </w:r>
       <w:r>
         <w:fldChar w:fldCharType="end"/>
@@ -3145,13 +3222,13 @@
         <w:fldChar w:fldCharType="begin"/>
       </w:r>
       <w:r>
-        <w:instrText xml:space="preserve"> PAGEREF _Toc79048705 \h </w:instrText>
+        <w:instrText xml:space="preserve"> PAGEREF _Toc80691223 \h </w:instrText>
       </w:r>
       <w:r>
         <w:fldChar w:fldCharType="separate"/>
       </w:r>
       <w:r>
-        <w:t>22</w:t>
+        <w:t>23</w:t>
       </w:r>
       <w:r>
         <w:fldChar w:fldCharType="end"/>
@@ -3194,13 +3271,13 @@
         <w:fldChar w:fldCharType="begin"/>
       </w:r>
       <w:r>
-        <w:instrText xml:space="preserve"> PAGEREF _Toc79048706 \h </w:instrText>
+        <w:instrText xml:space="preserve"> PAGEREF _Toc80691224 \h </w:instrText>
       </w:r>
       <w:r>
         <w:fldChar w:fldCharType="separate"/>
       </w:r>
       <w:r>
-        <w:t>22</w:t>
+        <w:t>23</w:t>
       </w:r>
       <w:r>
         <w:fldChar w:fldCharType="end"/>
@@ -3243,13 +3320,13 @@
         <w:fldChar w:fldCharType="begin"/>
       </w:r>
       <w:r>
-        <w:instrText xml:space="preserve"> PAGEREF _Toc79048707 \h </w:instrText>
+        <w:instrText xml:space="preserve"> PAGEREF _Toc80691225 \h </w:instrText>
       </w:r>
       <w:r>
         <w:fldChar w:fldCharType="separate"/>
       </w:r>
       <w:r>
-        <w:t>23</w:t>
+        <w:t>24</w:t>
       </w:r>
       <w:r>
         <w:fldChar w:fldCharType="end"/>
@@ -3292,13 +3369,13 @@
         <w:fldChar w:fldCharType="begin"/>
       </w:r>
       <w:r>
-        <w:instrText xml:space="preserve"> PAGEREF _Toc79048708 \h </w:instrText>
+        <w:instrText xml:space="preserve"> PAGEREF _Toc80691226 \h </w:instrText>
       </w:r>
       <w:r>
         <w:fldChar w:fldCharType="separate"/>
       </w:r>
       <w:r>
-        <w:t>23</w:t>
+        <w:t>24</w:t>
       </w:r>
       <w:r>
         <w:fldChar w:fldCharType="end"/>
@@ -3341,13 +3418,13 @@
         <w:fldChar w:fldCharType="begin"/>
       </w:r>
       <w:r>
-        <w:instrText xml:space="preserve"> PAGEREF _Toc79048709 \h </w:instrText>
+        <w:instrText xml:space="preserve"> PAGEREF _Toc80691227 \h </w:instrText>
       </w:r>
       <w:r>
         <w:fldChar w:fldCharType="separate"/>
       </w:r>
       <w:r>
-        <w:t>23</w:t>
+        <w:t>24</w:t>
       </w:r>
       <w:r>
         <w:fldChar w:fldCharType="end"/>
@@ -3390,13 +3467,13 @@
         <w:fldChar w:fldCharType="begin"/>
       </w:r>
       <w:r>
-        <w:instrText xml:space="preserve"> PAGEREF _Toc79048710 \h </w:instrText>
+        <w:instrText xml:space="preserve"> PAGEREF _Toc80691228 \h </w:instrText>
       </w:r>
       <w:r>
         <w:fldChar w:fldCharType="separate"/>
       </w:r>
       <w:r>
-        <w:t>24</w:t>
+        <w:t>25</w:t>
       </w:r>
       <w:r>
         <w:fldChar w:fldCharType="end"/>
@@ -3439,13 +3516,13 @@
         <w:fldChar w:fldCharType="begin"/>
       </w:r>
       <w:r>
-        <w:instrText xml:space="preserve"> PAGEREF _Toc79048711 \h </w:instrText>
+        <w:instrText xml:space="preserve"> PAGEREF _Toc80691229 \h </w:instrText>
       </w:r>
       <w:r>
         <w:fldChar w:fldCharType="separate"/>
       </w:r>
       <w:r>
-        <w:t>24</w:t>
+        <w:t>25</w:t>
       </w:r>
       <w:r>
         <w:fldChar w:fldCharType="end"/>
@@ -3488,13 +3565,13 @@
         <w:fldChar w:fldCharType="begin"/>
       </w:r>
       <w:r>
-        <w:instrText xml:space="preserve"> PAGEREF _Toc79048712 \h </w:instrText>
+        <w:instrText xml:space="preserve"> PAGEREF _Toc80691230 \h </w:instrText>
       </w:r>
       <w:r>
         <w:fldChar w:fldCharType="separate"/>
       </w:r>
       <w:r>
-        <w:t>24</w:t>
+        <w:t>25</w:t>
       </w:r>
       <w:r>
         <w:fldChar w:fldCharType="end"/>
@@ -3537,13 +3614,13 @@
         <w:fldChar w:fldCharType="begin"/>
       </w:r>
       <w:r>
-        <w:instrText xml:space="preserve"> PAGEREF _Toc79048713 \h </w:instrText>
+        <w:instrText xml:space="preserve"> PAGEREF _Toc80691231 \h </w:instrText>
       </w:r>
       <w:r>
         <w:fldChar w:fldCharType="separate"/>
       </w:r>
       <w:r>
-        <w:t>24</w:t>
+        <w:t>25</w:t>
       </w:r>
       <w:r>
         <w:fldChar w:fldCharType="end"/>
@@ -3586,13 +3663,13 @@
         <w:fldChar w:fldCharType="begin"/>
       </w:r>
       <w:r>
-        <w:instrText xml:space="preserve"> PAGEREF _Toc79048714 \h </w:instrText>
+        <w:instrText xml:space="preserve"> PAGEREF _Toc80691232 \h </w:instrText>
       </w:r>
       <w:r>
         <w:fldChar w:fldCharType="separate"/>
       </w:r>
       <w:r>
-        <w:t>24</w:t>
+        <w:t>25</w:t>
       </w:r>
       <w:r>
         <w:fldChar w:fldCharType="end"/>
@@ -3635,13 +3712,13 @@
         <w:fldChar w:fldCharType="begin"/>
       </w:r>
       <w:r>
-        <w:instrText xml:space="preserve"> PAGEREF _Toc79048715 \h </w:instrText>
+        <w:instrText xml:space="preserve"> PAGEREF _Toc80691233 \h </w:instrText>
       </w:r>
       <w:r>
         <w:fldChar w:fldCharType="separate"/>
       </w:r>
       <w:r>
-        <w:t>25</w:t>
+        <w:t>26</w:t>
       </w:r>
       <w:r>
         <w:fldChar w:fldCharType="end"/>
@@ -3684,13 +3761,13 @@
         <w:fldChar w:fldCharType="begin"/>
       </w:r>
       <w:r>
-        <w:instrText xml:space="preserve"> PAGEREF _Toc79048716 \h </w:instrText>
+        <w:instrText xml:space="preserve"> PAGEREF _Toc80691234 \h </w:instrText>
       </w:r>
       <w:r>
         <w:fldChar w:fldCharType="separate"/>
       </w:r>
       <w:r>
-        <w:t>26</w:t>
+        <w:t>27</w:t>
       </w:r>
       <w:r>
         <w:fldChar w:fldCharType="end"/>
@@ -3733,13 +3810,13 @@
         <w:fldChar w:fldCharType="begin"/>
       </w:r>
       <w:r>
-        <w:instrText xml:space="preserve"> PAGEREF _Toc79048717 \h </w:instrText>
+        <w:instrText xml:space="preserve"> PAGEREF _Toc80691235 \h </w:instrText>
       </w:r>
       <w:r>
         <w:fldChar w:fldCharType="separate"/>
       </w:r>
       <w:r>
-        <w:t>27</w:t>
+        <w:t>28</w:t>
       </w:r>
       <w:r>
         <w:fldChar w:fldCharType="end"/>
@@ -3782,13 +3859,13 @@
         <w:fldChar w:fldCharType="begin"/>
       </w:r>
       <w:r>
-        <w:instrText xml:space="preserve"> PAGEREF _Toc79048718 \h </w:instrText>
+        <w:instrText xml:space="preserve"> PAGEREF _Toc80691236 \h </w:instrText>
       </w:r>
       <w:r>
         <w:fldChar w:fldCharType="separate"/>
       </w:r>
       <w:r>
-        <w:t>27</w:t>
+        <w:t>28</w:t>
       </w:r>
       <w:r>
         <w:fldChar w:fldCharType="end"/>
@@ -3831,13 +3908,13 @@
         <w:fldChar w:fldCharType="begin"/>
       </w:r>
       <w:r>
-        <w:instrText xml:space="preserve"> PAGEREF _Toc79048719 \h </w:instrText>
+        <w:instrText xml:space="preserve"> PAGEREF _Toc80691237 \h </w:instrText>
       </w:r>
       <w:r>
         <w:fldChar w:fldCharType="separate"/>
       </w:r>
       <w:r>
-        <w:t>28</w:t>
+        <w:t>29</w:t>
       </w:r>
       <w:r>
         <w:fldChar w:fldCharType="end"/>
@@ -3880,13 +3957,13 @@
         <w:fldChar w:fldCharType="begin"/>
       </w:r>
       <w:r>
-        <w:instrText xml:space="preserve"> PAGEREF _Toc79048720 \h </w:instrText>
+        <w:instrText xml:space="preserve"> PAGEREF _Toc80691238 \h </w:instrText>
       </w:r>
       <w:r>
         <w:fldChar w:fldCharType="separate"/>
       </w:r>
       <w:r>
-        <w:t>28</w:t>
+        <w:t>29</w:t>
       </w:r>
       <w:r>
         <w:fldChar w:fldCharType="end"/>
@@ -3929,13 +4006,13 @@
         <w:fldChar w:fldCharType="begin"/>
       </w:r>
       <w:r>
-        <w:instrText xml:space="preserve"> PAGEREF _Toc79048721 \h </w:instrText>
+        <w:instrText xml:space="preserve"> PAGEREF _Toc80691239 \h </w:instrText>
       </w:r>
       <w:r>
         <w:fldChar w:fldCharType="separate"/>
       </w:r>
       <w:r>
-        <w:t>29</w:t>
+        <w:t>30</w:t>
       </w:r>
       <w:r>
         <w:fldChar w:fldCharType="end"/>
@@ -3978,13 +4055,13 @@
         <w:fldChar w:fldCharType="begin"/>
       </w:r>
       <w:r>
-        <w:instrText xml:space="preserve"> PAGEREF _Toc79048722 \h </w:instrText>
+        <w:instrText xml:space="preserve"> PAGEREF _Toc80691240 \h </w:instrText>
       </w:r>
       <w:r>
         <w:fldChar w:fldCharType="separate"/>
       </w:r>
       <w:r>
-        <w:t>29</w:t>
+        <w:t>30</w:t>
       </w:r>
       <w:r>
         <w:fldChar w:fldCharType="end"/>
@@ -4027,13 +4104,13 @@
         <w:fldChar w:fldCharType="begin"/>
       </w:r>
       <w:r>
-        <w:instrText xml:space="preserve"> PAGEREF _Toc79048723 \h </w:instrText>
+        <w:instrText xml:space="preserve"> PAGEREF _Toc80691241 \h </w:instrText>
       </w:r>
       <w:r>
         <w:fldChar w:fldCharType="separate"/>
       </w:r>
       <w:r>
-        <w:t>29</w:t>
+        <w:t>30</w:t>
       </w:r>
       <w:r>
         <w:fldChar w:fldCharType="end"/>
@@ -4076,13 +4153,13 @@
         <w:fldChar w:fldCharType="begin"/>
       </w:r>
       <w:r>
-        <w:instrText xml:space="preserve"> PAGEREF _Toc79048724 \h </w:instrText>
+        <w:instrText xml:space="preserve"> PAGEREF _Toc80691242 \h </w:instrText>
       </w:r>
       <w:r>
         <w:fldChar w:fldCharType="separate"/>
       </w:r>
       <w:r>
-        <w:t>29</w:t>
+        <w:t>30</w:t>
       </w:r>
       <w:r>
         <w:fldChar w:fldCharType="end"/>
@@ -4127,7 +4204,7 @@
           <w:rFonts w:eastAsiaTheme="majorEastAsia"/>
         </w:rPr>
       </w:pPr>
-      <w:bookmarkStart w:id="0" w:name="_Toc79048651"/>
+      <w:bookmarkStart w:id="0" w:name="_Toc80691168"/>
       <w:r>
         <w:lastRenderedPageBreak/>
         <w:t>W</w:t>
@@ -4151,7 +4228,7 @@
           <w:numId w:val="1"/>
         </w:numPr>
       </w:pPr>
-      <w:bookmarkStart w:id="1" w:name="_Toc79048652"/>
+      <w:bookmarkStart w:id="1" w:name="_Toc80691169"/>
       <w:r>
         <w:t>Introduction</w:t>
       </w:r>
@@ -4211,7 +4288,7 @@
           <w:numId w:val="1"/>
         </w:numPr>
       </w:pPr>
-      <w:bookmarkStart w:id="2" w:name="_Toc79048653"/>
+      <w:bookmarkStart w:id="2" w:name="_Toc80691170"/>
       <w:r>
         <w:lastRenderedPageBreak/>
         <w:t>Running Workflow Builder</w:t>
@@ -4239,7 +4316,7 @@
       <w:pPr>
         <w:pStyle w:val="Heading3"/>
       </w:pPr>
-      <w:bookmarkStart w:id="3" w:name="_Toc79048654"/>
+      <w:bookmarkStart w:id="3" w:name="_Toc80691171"/>
       <w:r>
         <w:t>Sample JCL</w:t>
       </w:r>
@@ -4338,10 +4415,7 @@
         <w:spacing w:after="0"/>
       </w:pPr>
       <w:r>
-        <w:t>/usr/local/bin/w</w:t>
-      </w:r>
-      <w:r>
-        <w:t xml:space="preserve">fwizbld    </w:t>
+        <w:t xml:space="preserve">/usr/local/bin/wfwizbld    </w:t>
       </w:r>
     </w:p>
     <w:p>
@@ -4357,10 +4431,7 @@
         <w:spacing w:after="0"/>
       </w:pPr>
       <w:r>
-        <w:t>TEMPLATE=</w:t>
-      </w:r>
-      <w:r>
-        <w:t>MY.TEMPLATE.LIB1</w:t>
+        <w:t>TEMPLATE=MY.TEMPLATE.LIB1</w:t>
       </w:r>
     </w:p>
     <w:p>
@@ -4368,13 +4439,7 @@
         <w:spacing w:after="0"/>
       </w:pPr>
       <w:r>
-        <w:t>TEMPLATE=</w:t>
-      </w:r>
-      <w:r>
-        <w:t>MY.TEMPLATE.LIB2</w:t>
-      </w:r>
-      <w:r>
-        <w:t xml:space="preserve">                   </w:t>
+        <w:t xml:space="preserve">TEMPLATE=MY.TEMPLATE.LIB2                   </w:t>
       </w:r>
     </w:p>
     <w:p>
@@ -4390,13 +4455,7 @@
         <w:spacing w:after="0"/>
       </w:pPr>
       <w:r>
-        <w:t>PROPERTY=</w:t>
-      </w:r>
-      <w:r>
-        <w:t>MY.PROPERTY(E</w:t>
-      </w:r>
-      <w:r>
-        <w:t xml:space="preserve">ZDB2)           </w:t>
+        <w:t xml:space="preserve">PROPERTY=MY.PROPERTY(EZDB2)           </w:t>
       </w:r>
     </w:p>
     <w:p>
@@ -4412,13 +4471,7 @@
         <w:spacing w:after="0"/>
       </w:pPr>
       <w:r>
-        <w:t>WORKFLOW=</w:t>
-      </w:r>
-      <w:r>
-        <w:t>MY.WORKFLOW(C</w:t>
-      </w:r>
-      <w:r>
-        <w:t xml:space="preserve">FGDB2)        </w:t>
+        <w:t xml:space="preserve">WORKFLOW=MY.WORKFLOW(CFGDB2)        </w:t>
       </w:r>
     </w:p>
     <w:p>
@@ -4444,16 +4497,275 @@
     </w:p>
     <w:p>
       <w:pPr>
+        <w:spacing w:after="160" w:line="259" w:lineRule="auto"/>
+        <w:rPr>
+          <w:rFonts w:cs="Arial"/>
+          <w:color w:val="FE5000"/>
+          <w:spacing w:val="0"/>
+          <w:kern w:val="28"/>
+          <w:sz w:val="28"/>
+          <w:szCs w:val="22"/>
+        </w:rPr>
+      </w:pPr>
+      <w:r>
+        <w:br w:type="page"/>
+      </w:r>
+    </w:p>
+    <w:p>
+      <w:pPr>
         <w:pStyle w:val="Heading3"/>
       </w:pPr>
-      <w:bookmarkStart w:id="4" w:name="_Toc79048655"/>
+      <w:bookmarkStart w:id="4" w:name="_Toc80691172"/>
+      <w:r>
+        <w:lastRenderedPageBreak/>
+        <w:t>MASTER TEMPLATE</w:t>
+      </w:r>
+      <w:bookmarkEnd w:id="4"/>
+    </w:p>
+    <w:p>
+      <w:r>
+        <w:t>A special member, named MASTER, is required. This contains a workflow XML “skeleton” and contains a tag to indicate where the workflow steps should be inserted. A sample is provided that looks like this:</w:t>
+      </w:r>
+    </w:p>
+    <w:p/>
+    <w:p>
+      <w:pPr>
+        <w:contextualSpacing/>
+      </w:pPr>
+      <w:r>
+        <w:t>&lt;?xml version="1.0" encoding="IBM-1047" standalone="yes"?&gt;</w:t>
+      </w:r>
+    </w:p>
+    <w:p>
+      <w:pPr>
+        <w:contextualSpacing/>
+      </w:pPr>
+      <w:r>
+        <w:t>&lt;workflow&gt;</w:t>
+      </w:r>
+    </w:p>
+    <w:p>
+      <w:pPr>
+        <w:contextualSpacing/>
+      </w:pPr>
+      <w:r>
+        <w:t xml:space="preserve">    &lt;autoTakeOwnership&gt;true&lt;/autoTakeOwnership&gt;</w:t>
+      </w:r>
+    </w:p>
+    <w:p>
+      <w:pPr>
+        <w:contextualSpacing/>
+      </w:pPr>
+      <w:r>
+        <w:t xml:space="preserve">    &lt;workflowInfo&gt;</w:t>
+      </w:r>
+    </w:p>
+    <w:p>
+      <w:pPr>
+        <w:contextualSpacing/>
+      </w:pPr>
+      <w:r>
+        <w:t xml:space="preserve">        &lt;workflowID scope="none"&gt;${WF_ID}&lt;/workflowID&gt;</w:t>
+      </w:r>
+    </w:p>
+    <w:p>
+      <w:pPr>
+        <w:contextualSpacing/>
+      </w:pPr>
+      <w:r>
+        <w:t xml:space="preserve">        &lt;workflowDescription&gt;Configure Environment ${ENV_NAME}</w:t>
+      </w:r>
+    </w:p>
+    <w:p>
+      <w:pPr>
+        <w:contextualSpacing/>
+      </w:pPr>
+      <w:r>
+        <w:t xml:space="preserve">        &lt;/workflowDescription&gt;</w:t>
+      </w:r>
+    </w:p>
+    <w:p>
+      <w:pPr>
+        <w:contextualSpacing/>
+      </w:pPr>
+      <w:r>
+        <w:t xml:space="preserve">        &lt;workflowVersion&gt;1.00&lt;/workflowVersion&gt;</w:t>
+      </w:r>
+    </w:p>
+    <w:p>
+      <w:pPr>
+        <w:contextualSpacing/>
+      </w:pPr>
+      <w:r>
+        <w:t xml:space="preserve">        &lt;vendor&gt;BMC Software, Inc.&lt;/vendor&gt;</w:t>
+      </w:r>
+    </w:p>
+    <w:p>
+      <w:pPr>
+        <w:contextualSpacing/>
+      </w:pPr>
+      <w:r>
+        <w:t xml:space="preserve">        &lt;General/&gt;</w:t>
+      </w:r>
+    </w:p>
+    <w:p>
+      <w:pPr>
+        <w:contextualSpacing/>
+      </w:pPr>
+      <w:r>
+        <w:t xml:space="preserve">    &lt;/workflowInfo&gt;</w:t>
+      </w:r>
+    </w:p>
+    <w:p>
+      <w:pPr>
+        <w:contextualSpacing/>
+      </w:pPr>
+      <w:r>
+        <w:t xml:space="preserve">    &lt;variable name="izud-datasets"&gt;</w:t>
+      </w:r>
+    </w:p>
+    <w:p>
+      <w:pPr>
+        <w:contextualSpacing/>
+      </w:pPr>
+      <w:r>
+        <w:t xml:space="preserve">      &lt;label&gt;Zones&lt;/label&gt;</w:t>
+      </w:r>
+    </w:p>
+    <w:p>
+      <w:pPr>
+        <w:contextualSpacing/>
+      </w:pPr>
+      <w:r>
+        <w:t xml:space="preserve">      &lt;abstract&gt;System&lt;/abstract&gt;</w:t>
+      </w:r>
+    </w:p>
+    <w:p>
+      <w:pPr>
+        <w:contextualSpacing/>
+      </w:pPr>
+      <w:r>
+        <w:t xml:space="preserve">      &lt;description&gt;System&lt;/description&gt;</w:t>
+      </w:r>
+    </w:p>
+    <w:p>
+      <w:pPr>
+        <w:contextualSpacing/>
+      </w:pPr>
+      <w:r>
+        <w:t xml:space="preserve">      &lt;category&gt;SWI Variables&lt;/category&gt;</w:t>
+      </w:r>
+    </w:p>
+    <w:p>
+      <w:pPr>
+        <w:contextualSpacing/>
+      </w:pPr>
+      <w:r>
+        <w:t xml:space="preserve">      &lt;array/&gt;</w:t>
+      </w:r>
+    </w:p>
+    <w:p>
+      <w:pPr>
+        <w:contextualSpacing/>
+      </w:pPr>
+      <w:r>
+        <w:t xml:space="preserve">    &lt;/variable&gt;</w:t>
+      </w:r>
+    </w:p>
+    <w:p>
+      <w:pPr>
+        <w:contextualSpacing/>
+      </w:pPr>
+      <w:r>
+        <w:t xml:space="preserve">    &lt;variable name="BMCENVS" scope="global"&gt;</w:t>
+      </w:r>
+    </w:p>
+    <w:p>
+      <w:pPr>
+        <w:contextualSpacing/>
+      </w:pPr>
+      <w:r>
+        <w:t xml:space="preserve">      &lt;label&gt;Environments&lt;/label&gt;</w:t>
+      </w:r>
+    </w:p>
+    <w:p>
+      <w:pPr>
+        <w:contextualSpacing/>
+      </w:pPr>
+      <w:r>
+        <w:t xml:space="preserve">      &lt;abstract&gt;System&lt;/abstract&gt;</w:t>
+      </w:r>
+    </w:p>
+    <w:p>
+      <w:pPr>
+        <w:contextualSpacing/>
+      </w:pPr>
+      <w:r>
+        <w:t xml:space="preserve">      &lt;description&gt;System&lt;/description&gt;</w:t>
+      </w:r>
+    </w:p>
+    <w:p>
+      <w:pPr>
+        <w:contextualSpacing/>
+      </w:pPr>
+      <w:r>
+        <w:t xml:space="preserve">      &lt;category&gt;BMC Variables&lt;/category&gt;</w:t>
+      </w:r>
+    </w:p>
+    <w:p>
+      <w:pPr>
+        <w:contextualSpacing/>
+      </w:pPr>
+      <w:r>
+        <w:t xml:space="preserve">      &lt;array/&gt;</w:t>
+      </w:r>
+    </w:p>
+    <w:p>
+      <w:pPr>
+        <w:contextualSpacing/>
+      </w:pPr>
+      <w:r>
+        <w:t xml:space="preserve">    &lt;/variable&gt;</w:t>
+      </w:r>
+    </w:p>
+    <w:p>
+      <w:pPr>
+        <w:contextualSpacing/>
+      </w:pPr>
+    </w:p>
+    <w:p>
+      <w:pPr>
+        <w:contextualSpacing/>
+      </w:pPr>
+      <w:r>
+        <w:t>--STEPS--</w:t>
+      </w:r>
+    </w:p>
+    <w:p>
+      <w:pPr>
+        <w:contextualSpacing/>
+      </w:pPr>
+    </w:p>
+    <w:p>
+      <w:pPr>
+        <w:contextualSpacing/>
+      </w:pPr>
+      <w:r>
+        <w:t>&lt;/workflow&gt;</w:t>
+      </w:r>
+    </w:p>
+    <w:p>
+      <w:pPr>
+        <w:pStyle w:val="Heading3"/>
+      </w:pPr>
+      <w:bookmarkStart w:id="5" w:name="_Toc80691173"/>
       <w:r>
         <w:t xml:space="preserve">COMMAND LINE </w:t>
       </w:r>
       <w:r>
         <w:t>SYNTAX</w:t>
       </w:r>
-      <w:bookmarkEnd w:id="4"/>
+      <w:bookmarkEnd w:id="5"/>
     </w:p>
     <w:p>
       <w:pPr>
@@ -4513,11 +4825,7 @@
       </w:r>
       <w:r>
         <w:br/>
-        <w:t xml:space="preserve">Determines a property member that should be read. If the PROPxxxx name is other than PROPERTY then the variables </w:t>
-      </w:r>
-      <w:r>
-        <w:lastRenderedPageBreak/>
-        <w:t xml:space="preserve">will have xxxx prefixed on the variable names as a “scope” of the format “xxxx-VariableName”. Most people will just use PROPERTY and will not use this “scope” functionality. One use of the scope feature is to </w:t>
+        <w:t xml:space="preserve">Determines a property member that should be read. If the PROPxxxx name is other than PROPERTY then the variables will have xxxx prefixed on the variable names as a “scope” of the format “xxxx-VariableName”. Most people will just use PROPERTY and will not use this “scope” functionality. One use of the scope feature is to </w:t>
       </w:r>
       <w:r>
         <w:t>distinguish sets of properties that might have variable names in common. For example, a vendor generating a workflow to configure products may have some values that are related to some set of common infrastructure along with product-level variables. This functionality will be documented better in the future.</w:t>
@@ -4601,14 +4909,14 @@
       <w:pPr>
         <w:pStyle w:val="Heading1"/>
       </w:pPr>
-      <w:bookmarkStart w:id="5" w:name="_Toc79048656"/>
+      <w:bookmarkStart w:id="6" w:name="_Toc80691174"/>
       <w:r>
         <w:t>Template</w:t>
       </w:r>
       <w:r>
         <w:t xml:space="preserve"> Syntax</w:t>
       </w:r>
-      <w:bookmarkEnd w:id="5"/>
+      <w:bookmarkEnd w:id="6"/>
     </w:p>
     <w:p>
       <w:r>
@@ -4643,11 +4951,11 @@
           <w:numId w:val="1"/>
         </w:numPr>
       </w:pPr>
-      <w:bookmarkStart w:id="6" w:name="_Toc79048657"/>
+      <w:bookmarkStart w:id="7" w:name="_Toc80691175"/>
       <w:r>
         <w:t>Sample Template</w:t>
       </w:r>
-      <w:bookmarkEnd w:id="6"/>
+      <w:bookmarkEnd w:id="7"/>
     </w:p>
     <w:p>
       <w:r>
@@ -4883,6 +5191,7 @@
         <w:rPr>
           <w:rFonts w:ascii="Cordia New" w:hAnsi="Cordia New" w:cs="Cordia New"/>
         </w:rPr>
+        <w:lastRenderedPageBreak/>
         <w:t>JOBNAME=</w:t>
       </w:r>
       <w:r>
@@ -5054,7 +5363,6 @@
         <w:rPr>
           <w:rFonts w:ascii="Cordia New" w:hAnsi="Cordia New" w:cs="Cordia New"/>
         </w:rPr>
-        <w:lastRenderedPageBreak/>
         <w:t>--CONTENT--</w:t>
       </w:r>
       <w:r>
@@ -5174,11 +5482,11 @@
           <w:numId w:val="1"/>
         </w:numPr>
       </w:pPr>
-      <w:bookmarkStart w:id="7" w:name="_Toc79048658"/>
+      <w:bookmarkStart w:id="8" w:name="_Toc80691176"/>
       <w:r>
         <w:t>Workflow Tags</w:t>
       </w:r>
-      <w:bookmarkEnd w:id="7"/>
+      <w:bookmarkEnd w:id="8"/>
     </w:p>
     <w:p>
       <w:r>
@@ -5205,11 +5513,11 @@
         </w:numPr>
         <w:ind w:left="720"/>
       </w:pPr>
-      <w:bookmarkStart w:id="8" w:name="_Toc79048659"/>
+      <w:bookmarkStart w:id="9" w:name="_Toc80691177"/>
       <w:r>
         <w:t>NAME</w:t>
       </w:r>
-      <w:bookmarkEnd w:id="8"/>
+      <w:bookmarkEnd w:id="9"/>
     </w:p>
     <w:p>
       <w:r>
@@ -5234,11 +5542,11 @@
         </w:numPr>
         <w:ind w:left="720"/>
       </w:pPr>
-      <w:bookmarkStart w:id="9" w:name="_Toc79048660"/>
+      <w:bookmarkStart w:id="10" w:name="_Toc80691178"/>
       <w:r>
         <w:t>TITLE</w:t>
       </w:r>
-      <w:bookmarkEnd w:id="9"/>
+      <w:bookmarkEnd w:id="10"/>
     </w:p>
     <w:p>
       <w:r>
@@ -5254,11 +5562,11 @@
         </w:numPr>
         <w:ind w:left="720"/>
       </w:pPr>
-      <w:bookmarkStart w:id="10" w:name="_Toc79048661"/>
+      <w:bookmarkStart w:id="11" w:name="_Toc80691179"/>
       <w:r>
         <w:t>DESCRIPTION</w:t>
       </w:r>
-      <w:bookmarkEnd w:id="10"/>
+      <w:bookmarkEnd w:id="11"/>
     </w:p>
     <w:p>
       <w:r>
@@ -5277,8 +5585,9 @@
         </w:numPr>
         <w:ind w:left="720"/>
       </w:pPr>
-      <w:bookmarkStart w:id="11" w:name="_Toc79048662"/>
-      <w:r>
+      <w:bookmarkStart w:id="12" w:name="_Toc80691180"/>
+      <w:r>
+        <w:lastRenderedPageBreak/>
         <w:t>--</w:t>
       </w:r>
       <w:r>
@@ -5287,7 +5596,7 @@
       <w:r>
         <w:t>--</w:t>
       </w:r>
-      <w:bookmarkEnd w:id="11"/>
+      <w:bookmarkEnd w:id="12"/>
     </w:p>
     <w:p>
       <w:r>
@@ -5328,7 +5637,6 @@
     </w:p>
     <w:p>
       <w:r>
-        <w:lastRenderedPageBreak/>
         <w:t xml:space="preserve">--DYNAMIC--                                                                        </w:t>
       </w:r>
       <w:r>
@@ -5459,11 +5767,11 @@
         </w:numPr>
         <w:ind w:left="720"/>
       </w:pPr>
-      <w:bookmarkStart w:id="12" w:name="_Toc79048663"/>
+      <w:bookmarkStart w:id="13" w:name="_Toc80691181"/>
       <w:r>
         <w:t>SKILLS</w:t>
       </w:r>
-      <w:bookmarkEnd w:id="12"/>
+      <w:bookmarkEnd w:id="13"/>
     </w:p>
     <w:p>
       <w:r>
@@ -5479,11 +5787,11 @@
         </w:numPr>
         <w:ind w:left="720"/>
       </w:pPr>
-      <w:bookmarkStart w:id="13" w:name="_Toc79048664"/>
+      <w:bookmarkStart w:id="14" w:name="_Toc80691182"/>
       <w:r>
         <w:t>TYPE</w:t>
       </w:r>
-      <w:bookmarkEnd w:id="13"/>
+      <w:bookmarkEnd w:id="14"/>
     </w:p>
     <w:p>
       <w:r>
@@ -5599,6 +5907,7 @@
         </w:numPr>
       </w:pPr>
       <w:r>
+        <w:lastRenderedPageBreak/>
         <w:t>INCLUDE: This represents content that can be included from other templates. Only the –CONTENT—section of an INCLUDE template is meaningful. See the #INCLUDE support section for information on how to use an INCLUDE template.</w:t>
       </w:r>
     </w:p>
@@ -5635,12 +5944,11 @@
         </w:numPr>
         <w:ind w:left="720"/>
       </w:pPr>
-      <w:bookmarkStart w:id="14" w:name="_Toc79048665"/>
-      <w:r>
-        <w:lastRenderedPageBreak/>
+      <w:bookmarkStart w:id="15" w:name="_Toc80691183"/>
+      <w:r>
         <w:t>MAXRC</w:t>
       </w:r>
-      <w:bookmarkEnd w:id="14"/>
+      <w:bookmarkEnd w:id="15"/>
     </w:p>
     <w:p>
       <w:r>
@@ -5656,11 +5964,11 @@
         </w:numPr>
         <w:ind w:left="720"/>
       </w:pPr>
-      <w:bookmarkStart w:id="15" w:name="_Toc79048666"/>
+      <w:bookmarkStart w:id="16" w:name="_Toc80691184"/>
       <w:r>
         <w:t>AUTO</w:t>
       </w:r>
-      <w:bookmarkEnd w:id="15"/>
+      <w:bookmarkEnd w:id="16"/>
     </w:p>
     <w:p>
       <w:r>
@@ -5682,11 +5990,11 @@
         </w:numPr>
         <w:ind w:left="720"/>
       </w:pPr>
-      <w:bookmarkStart w:id="16" w:name="_Toc79048667"/>
+      <w:bookmarkStart w:id="17" w:name="_Toc80691185"/>
       <w:r>
         <w:t>SAVE-AS</w:t>
       </w:r>
-      <w:bookmarkEnd w:id="16"/>
+      <w:bookmarkEnd w:id="17"/>
     </w:p>
     <w:p>
       <w:r>
@@ -5700,11 +6008,11 @@
       <w:r>
         <w:t xml:space="preserve"> </w:t>
       </w:r>
-      <w:bookmarkStart w:id="17" w:name="_Toc79048668"/>
+      <w:bookmarkStart w:id="18" w:name="_Toc80691186"/>
       <w:r>
         <w:t>JOBNAME</w:t>
       </w:r>
-      <w:bookmarkEnd w:id="17"/>
+      <w:bookmarkEnd w:id="18"/>
     </w:p>
     <w:p>
       <w:r>
@@ -5723,11 +6031,11 @@
       <w:r>
         <w:t xml:space="preserve"> </w:t>
       </w:r>
-      <w:bookmarkStart w:id="18" w:name="_Toc79048669"/>
+      <w:bookmarkStart w:id="19" w:name="_Toc80691187"/>
       <w:r>
         <w:t>INCLUDE_IF</w:t>
       </w:r>
-      <w:bookmarkEnd w:id="18"/>
+      <w:bookmarkEnd w:id="19"/>
     </w:p>
     <w:p>
       <w:r>
@@ -5755,7 +6063,7 @@
       </w:r>
     </w:p>
     <w:p>
-      <w:bookmarkStart w:id="19" w:name="_Hlk527384478"/>
+      <w:bookmarkStart w:id="20" w:name="_Hlk527384478"/>
       <w:r>
         <w:t xml:space="preserve">See the section on </w:t>
       </w:r>
@@ -5771,7 +6079,7 @@
         <w:t xml:space="preserve"> for more information on expression syntax.</w:t>
       </w:r>
     </w:p>
-    <w:bookmarkEnd w:id="19"/>
+    <w:bookmarkEnd w:id="20"/>
     <w:p>
       <w:pPr>
         <w:ind w:firstLine="720"/>
@@ -5789,19 +6097,15 @@
       <w:r>
         <w:t xml:space="preserve"> </w:t>
       </w:r>
-      <w:bookmarkStart w:id="20" w:name="_Toc79048670"/>
+      <w:bookmarkStart w:id="21" w:name="_Toc80691188"/>
       <w:r>
         <w:t>PREREQ</w:t>
       </w:r>
-      <w:bookmarkEnd w:id="20"/>
-    </w:p>
-    <w:p>
-      <w:r>
-        <w:t xml:space="preserve">This lists one or more step that are a perquisite for the step to be in a “Ready” state in z/OSMF. By z/OSMF rules, this means that the step will appear after its prerequisite steps. If a prerequisite step is to be excluded based upon INCLUDE_IF rules, or if the prerequisite step doesn’t exist in the template library, then it is removed as a prerequisite step.  For example, if a step has a PREREQ with X, Y, and Z but step Y is excluded by INCLUDE_IF rules then the step is </w:t>
-      </w:r>
-      <w:r>
-        <w:lastRenderedPageBreak/>
-        <w:t>adjusted to only PREREQ upon X</w:t>
+      <w:bookmarkEnd w:id="21"/>
+    </w:p>
+    <w:p>
+      <w:r>
+        <w:t>This lists one or more step that are a perquisite for the step to be in a “Ready” state in z/OSMF. By z/OSMF rules, this means that the step will appear after its prerequisite steps. If a prerequisite step is to be excluded based upon INCLUDE_IF rules, or if the prerequisite step doesn’t exist in the template library, then it is removed as a prerequisite step.  For example, if a step has a PREREQ with X, Y, and Z but step Y is excluded by INCLUDE_IF rules then the step is adjusted to only PREREQ upon X</w:t>
       </w:r>
       <w:r>
         <w:t>, Z, and any steps that step Z had included as a prerequisite but it will not include step Z itself since step Z is not a part of the generated workflow</w:t>
@@ -5827,11 +6131,11 @@
       <w:r>
         <w:t xml:space="preserve"> </w:t>
       </w:r>
-      <w:bookmarkStart w:id="21" w:name="_Toc79048671"/>
+      <w:bookmarkStart w:id="22" w:name="_Toc80691189"/>
       <w:r>
         <w:t>CONTENT</w:t>
       </w:r>
-      <w:bookmarkEnd w:id="21"/>
+      <w:bookmarkEnd w:id="22"/>
     </w:p>
     <w:p>
       <w:r>
@@ -5846,11 +6150,11 @@
           <w:numId w:val="1"/>
         </w:numPr>
       </w:pPr>
-      <w:bookmarkStart w:id="22" w:name="_Toc79048672"/>
+      <w:bookmarkStart w:id="23" w:name="_Toc80691190"/>
       <w:r>
         <w:t>#INCLUDE support</w:t>
       </w:r>
-      <w:bookmarkEnd w:id="22"/>
+      <w:bookmarkEnd w:id="23"/>
     </w:p>
     <w:p>
       <w:r>
@@ -5960,13 +6264,14 @@
         <w:ind w:left="720"/>
       </w:pPr>
       <w:r>
+        <w:lastRenderedPageBreak/>
         <w:t xml:space="preserve"> </w:t>
       </w:r>
-      <w:bookmarkStart w:id="23" w:name="_Toc79048673"/>
+      <w:bookmarkStart w:id="24" w:name="_Toc80691191"/>
       <w:r>
         <w:t>INSTRUCTIONS</w:t>
       </w:r>
-      <w:bookmarkEnd w:id="23"/>
+      <w:bookmarkEnd w:id="24"/>
     </w:p>
     <w:p>
       <w:r>
@@ -5980,7 +6285,6 @@
     </w:p>
     <w:p>
       <w:r>
-        <w:lastRenderedPageBreak/>
         <w:t>Example:</w:t>
       </w:r>
     </w:p>
@@ -6013,11 +6317,11 @@
       <w:r>
         <w:t xml:space="preserve"> </w:t>
       </w:r>
-      <w:bookmarkStart w:id="24" w:name="_Toc79048674"/>
+      <w:bookmarkStart w:id="25" w:name="_Toc80691192"/>
       <w:r>
         <w:t>GROUP</w:t>
       </w:r>
-      <w:bookmarkEnd w:id="24"/>
+      <w:bookmarkEnd w:id="25"/>
     </w:p>
     <w:p>
       <w:r>
@@ -6046,11 +6350,11 @@
       <w:r>
         <w:t xml:space="preserve"> </w:t>
       </w:r>
-      <w:bookmarkStart w:id="25" w:name="_Toc79048675"/>
+      <w:bookmarkStart w:id="26" w:name="_Toc80691193"/>
       <w:r>
         <w:t>COMMENT</w:t>
       </w:r>
-      <w:bookmarkEnd w:id="25"/>
+      <w:bookmarkEnd w:id="26"/>
     </w:p>
     <w:p>
       <w:r>
@@ -6089,13 +6393,14 @@
         <w:ind w:left="720"/>
       </w:pPr>
       <w:r>
+        <w:lastRenderedPageBreak/>
         <w:t xml:space="preserve"> </w:t>
       </w:r>
-      <w:bookmarkStart w:id="26" w:name="_Toc79048676"/>
+      <w:bookmarkStart w:id="27" w:name="_Toc80691194"/>
       <w:r>
         <w:t>OPTIONAL</w:t>
       </w:r>
-      <w:bookmarkEnd w:id="26"/>
+      <w:bookmarkEnd w:id="27"/>
     </w:p>
     <w:p>
       <w:r>
@@ -6123,11 +6428,11 @@
       <w:r>
         <w:t xml:space="preserve"> </w:t>
       </w:r>
-      <w:bookmarkStart w:id="27" w:name="_Toc79048677"/>
+      <w:bookmarkStart w:id="28" w:name="_Toc80691195"/>
       <w:r>
         <w:t>SUCCESS</w:t>
       </w:r>
-      <w:bookmarkEnd w:id="27"/>
+      <w:bookmarkEnd w:id="28"/>
     </w:p>
     <w:p>
       <w:r>
@@ -6144,17 +6449,16 @@
         <w:ind w:left="720"/>
       </w:pPr>
       <w:r>
-        <w:lastRenderedPageBreak/>
         <w:t xml:space="preserve"> </w:t>
       </w:r>
-      <w:bookmarkStart w:id="28" w:name="_Toc79048678"/>
+      <w:bookmarkStart w:id="29" w:name="_Toc80691196"/>
       <w:r>
         <w:t>SU</w:t>
       </w:r>
       <w:r>
         <w:t>SPEND</w:t>
       </w:r>
-      <w:bookmarkEnd w:id="28"/>
+      <w:bookmarkEnd w:id="29"/>
     </w:p>
     <w:p>
       <w:r>
@@ -6177,11 +6481,11 @@
           <w:numId w:val="1"/>
         </w:numPr>
       </w:pPr>
-      <w:bookmarkStart w:id="29" w:name="_Toc79048679"/>
+      <w:bookmarkStart w:id="30" w:name="_Toc80691197"/>
       <w:r>
         <w:t>Variables</w:t>
       </w:r>
-      <w:bookmarkEnd w:id="29"/>
+      <w:bookmarkEnd w:id="30"/>
     </w:p>
     <w:p>
       <w:r>
@@ -6208,11 +6512,11 @@
         </w:numPr>
         <w:ind w:left="720"/>
       </w:pPr>
-      <w:bookmarkStart w:id="30" w:name="_Toc79048680"/>
+      <w:bookmarkStart w:id="31" w:name="_Toc80691198"/>
       <w:r>
         <w:t>Property Variables</w:t>
       </w:r>
-      <w:bookmarkEnd w:id="30"/>
+      <w:bookmarkEnd w:id="31"/>
     </w:p>
     <w:p>
       <w:r>
@@ -6233,11 +6537,12 @@
         </w:numPr>
         <w:ind w:left="720"/>
       </w:pPr>
-      <w:bookmarkStart w:id="31" w:name="_Toc79048681"/>
-      <w:r>
+      <w:bookmarkStart w:id="32" w:name="_Toc80691199"/>
+      <w:r>
+        <w:lastRenderedPageBreak/>
         <w:t>Overriding Property Values</w:t>
       </w:r>
-      <w:bookmarkEnd w:id="31"/>
+      <w:bookmarkEnd w:id="32"/>
     </w:p>
     <w:p>
       <w:r>
@@ -6259,11 +6564,11 @@
         </w:numPr>
         <w:ind w:left="720"/>
       </w:pPr>
-      <w:bookmarkStart w:id="32" w:name="_Toc79048682"/>
+      <w:bookmarkStart w:id="33" w:name="_Toc80691200"/>
       <w:r>
         <w:t>Workflow Builder Properties</w:t>
       </w:r>
-      <w:bookmarkEnd w:id="32"/>
+      <w:bookmarkEnd w:id="33"/>
     </w:p>
     <w:p>
       <w:r>
@@ -6279,7 +6584,6 @@
         </w:numPr>
       </w:pPr>
       <w:r>
-        <w:lastRenderedPageBreak/>
         <w:t>CV</w:t>
       </w:r>
       <w:r>
@@ -6310,11 +6614,11 @@
         </w:numPr>
         <w:ind w:left="720"/>
       </w:pPr>
-      <w:bookmarkStart w:id="33" w:name="_Toc79048683"/>
+      <w:bookmarkStart w:id="34" w:name="_Toc80691201"/>
       <w:r>
         <w:t>Workflow-Defined Variables</w:t>
       </w:r>
-      <w:bookmarkEnd w:id="33"/>
+      <w:bookmarkEnd w:id="34"/>
     </w:p>
     <w:p>
       <w:r>
@@ -6335,7 +6639,7 @@
         </w:numPr>
         <w:ind w:left="720"/>
       </w:pPr>
-      <w:bookmarkStart w:id="34" w:name="_Toc79048684"/>
+      <w:bookmarkStart w:id="35" w:name="_Toc80691202"/>
       <w:r>
         <w:t xml:space="preserve">Workflow Builder </w:t>
       </w:r>
@@ -6345,7 +6649,7 @@
       <w:r>
         <w:t>Variables</w:t>
       </w:r>
-      <w:bookmarkEnd w:id="34"/>
+      <w:bookmarkEnd w:id="35"/>
     </w:p>
     <w:p>
       <w:r>
@@ -6405,6 +6709,9 @@
       </w:r>
       <w:r>
         <w:br/>
+      </w:r>
+      <w:r>
+        <w:lastRenderedPageBreak/>
         <w:t>${CUR_YEAR} – Current year</w:t>
       </w:r>
       <w:r>
@@ -6434,13 +6741,13 @@
           <w:numId w:val="1"/>
         </w:numPr>
       </w:pPr>
-      <w:bookmarkStart w:id="35" w:name="_Conditional_Expressions"/>
-      <w:bookmarkStart w:id="36" w:name="_Toc79048685"/>
-      <w:bookmarkEnd w:id="35"/>
+      <w:bookmarkStart w:id="36" w:name="_Conditional_Expressions"/>
+      <w:bookmarkStart w:id="37" w:name="_Toc80691203"/>
+      <w:bookmarkEnd w:id="36"/>
       <w:r>
         <w:t>Conditional Expressions</w:t>
       </w:r>
-      <w:bookmarkEnd w:id="36"/>
+      <w:bookmarkEnd w:id="37"/>
     </w:p>
     <w:p>
       <w:r>
@@ -6461,7 +6768,6 @@
         </w:numPr>
       </w:pPr>
       <w:r>
-        <w:lastRenderedPageBreak/>
         <w:t>${VARIABLE_NAME}</w:t>
       </w:r>
       <w:r>
@@ -6680,11 +6986,11 @@
           <w:numId w:val="1"/>
         </w:numPr>
       </w:pPr>
-      <w:bookmarkStart w:id="37" w:name="_Toc79048686"/>
+      <w:bookmarkStart w:id="38" w:name="_Toc80691204"/>
       <w:r>
         <w:t>Internal Macros</w:t>
       </w:r>
-      <w:bookmarkEnd w:id="37"/>
+      <w:bookmarkEnd w:id="38"/>
     </w:p>
     <w:p>
       <w:r>
@@ -6724,11 +7030,11 @@
         </w:numPr>
         <w:ind w:left="720"/>
       </w:pPr>
-      <w:bookmarkStart w:id="38" w:name="_Toc79048687"/>
+      <w:bookmarkStart w:id="39" w:name="_Toc80691205"/>
       <w:r>
         <w:t>#APPEND()</w:t>
       </w:r>
-      <w:bookmarkEnd w:id="38"/>
+      <w:bookmarkEnd w:id="39"/>
     </w:p>
     <w:p>
       <w:r>
@@ -6744,11 +7050,12 @@
         </w:numPr>
         <w:ind w:left="720"/>
       </w:pPr>
-      <w:bookmarkStart w:id="39" w:name="_Toc79048688"/>
-      <w:r>
+      <w:bookmarkStart w:id="40" w:name="_Toc80691206"/>
+      <w:r>
+        <w:lastRenderedPageBreak/>
         <w:t>#COMPUTE(expression)</w:t>
       </w:r>
-      <w:bookmarkEnd w:id="39"/>
+      <w:bookmarkEnd w:id="40"/>
     </w:p>
     <w:p>
       <w:r>
@@ -6779,9 +7086,8 @@
         </w:numPr>
         <w:ind w:left="720"/>
       </w:pPr>
-      <w:bookmarkStart w:id="40" w:name="_Toc79048689"/>
-      <w:r>
-        <w:lastRenderedPageBreak/>
+      <w:bookmarkStart w:id="41" w:name="_Toc80691207"/>
+      <w:r>
         <w:t>#ENDSWITH(value,</w:t>
       </w:r>
       <w:r>
@@ -6790,7 +7096,7 @@
       <w:r>
         <w:t>1,…)</w:t>
       </w:r>
-      <w:bookmarkEnd w:id="40"/>
+      <w:bookmarkEnd w:id="41"/>
     </w:p>
     <w:p>
       <w:r>
@@ -6849,12 +7155,12 @@
         </w:numPr>
         <w:ind w:left="720"/>
       </w:pPr>
-      <w:bookmarkStart w:id="41" w:name="_Toc79048690"/>
+      <w:bookmarkStart w:id="42" w:name="_Toc80691208"/>
       <w:r>
         <w:lastRenderedPageBreak/>
         <w:t>#FMT_VERSION(VerStr,Fmt)</w:t>
       </w:r>
-      <w:bookmarkEnd w:id="41"/>
+      <w:bookmarkEnd w:id="42"/>
     </w:p>
     <w:p>
       <w:r>
@@ -6916,7 +7222,7 @@
         </w:numPr>
         <w:ind w:left="720"/>
       </w:pPr>
-      <w:bookmarkStart w:id="42" w:name="_Toc79048691"/>
+      <w:bookmarkStart w:id="43" w:name="_Toc80691209"/>
       <w:r>
         <w:t>#IF</w:t>
       </w:r>
@@ -6935,7 +7241,7 @@
       <w:r>
         <w:t>()</w:t>
       </w:r>
-      <w:bookmarkEnd w:id="42"/>
+      <w:bookmarkEnd w:id="43"/>
     </w:p>
     <w:p>
       <w:r>
@@ -7032,11 +7338,11 @@
         </w:numPr>
         <w:ind w:left="720"/>
       </w:pPr>
-      <w:bookmarkStart w:id="43" w:name="_Toc79048692"/>
+      <w:bookmarkStart w:id="44" w:name="_Toc80691210"/>
       <w:r>
         <w:t>#IF_EMPTY</w:t>
       </w:r>
-      <w:bookmarkEnd w:id="43"/>
+      <w:bookmarkEnd w:id="44"/>
     </w:p>
     <w:p>
       <w:r>
@@ -7121,7 +7427,7 @@
         </w:numPr>
         <w:ind w:left="720"/>
       </w:pPr>
-      <w:bookmarkStart w:id="44" w:name="_Toc79048693"/>
+      <w:bookmarkStart w:id="45" w:name="_Toc80691211"/>
       <w:r>
         <w:t>#ITERATE</w:t>
       </w:r>
@@ -7138,7 +7444,7 @@
       <w:r>
         <w:t>StartValue,EndValue)</w:t>
       </w:r>
-      <w:bookmarkEnd w:id="44"/>
+      <w:bookmarkEnd w:id="45"/>
     </w:p>
     <w:p>
       <w:r>
@@ -7231,7 +7537,7 @@
         </w:numPr>
         <w:ind w:left="720"/>
       </w:pPr>
-      <w:bookmarkStart w:id="45" w:name="_Toc79048694"/>
+      <w:bookmarkStart w:id="46" w:name="_Toc80691212"/>
       <w:r>
         <w:t>#FOR_EACH(set</w:t>
       </w:r>
@@ -7244,7 +7550,7 @@
       <w:r>
         <w:t>)</w:t>
       </w:r>
-      <w:bookmarkEnd w:id="45"/>
+      <w:bookmarkEnd w:id="46"/>
     </w:p>
     <w:p>
       <w:r>
@@ -7633,7 +7939,7 @@
         </w:numPr>
         <w:ind w:left="720"/>
       </w:pPr>
-      <w:bookmarkStart w:id="46" w:name="_Toc79048695"/>
+      <w:bookmarkStart w:id="47" w:name="_Toc80691213"/>
       <w:r>
         <w:t>#GEN_ALLOC_JCL(</w:t>
       </w:r>
@@ -7646,7 +7952,7 @@
       <w:r>
         <w:t>)</w:t>
       </w:r>
-      <w:bookmarkEnd w:id="46"/>
+      <w:bookmarkEnd w:id="47"/>
     </w:p>
     <w:p>
       <w:r>
@@ -7670,7 +7976,7 @@
         </w:numPr>
         <w:ind w:left="720"/>
       </w:pPr>
-      <w:bookmarkStart w:id="47" w:name="_Toc79048696"/>
+      <w:bookmarkStart w:id="48" w:name="_Toc80691214"/>
       <w:r>
         <w:t>#GEN_DELETE_JCL(</w:t>
       </w:r>
@@ -7683,7 +7989,7 @@
       <w:r>
         <w:t>)</w:t>
       </w:r>
-      <w:bookmarkEnd w:id="47"/>
+      <w:bookmarkEnd w:id="48"/>
     </w:p>
     <w:p>
       <w:r>
@@ -7710,7 +8016,7 @@
         </w:numPr>
         <w:ind w:left="720"/>
       </w:pPr>
-      <w:bookmarkStart w:id="48" w:name="_Toc79048697"/>
+      <w:bookmarkStart w:id="49" w:name="_Toc80691215"/>
       <w:r>
         <w:lastRenderedPageBreak/>
         <w:t>#GEN_COMPRESS_STEP(</w:t>
@@ -7724,7 +8030,7 @@
       <w:r>
         <w:t>)</w:t>
       </w:r>
-      <w:bookmarkEnd w:id="48"/>
+      <w:bookmarkEnd w:id="49"/>
     </w:p>
     <w:p>
       <w:r>
@@ -7745,7 +8051,7 @@
         </w:numPr>
         <w:ind w:left="720"/>
       </w:pPr>
-      <w:bookmarkStart w:id="49" w:name="_Toc79048698"/>
+      <w:bookmarkStart w:id="50" w:name="_Toc80691216"/>
       <w:r>
         <w:t>#GEN_COPY_STEPS(</w:t>
       </w:r>
@@ -7758,7 +8064,7 @@
       <w:r>
         <w:t>)</w:t>
       </w:r>
-      <w:bookmarkEnd w:id="49"/>
+      <w:bookmarkEnd w:id="50"/>
     </w:p>
     <w:p>
       <w:r>
@@ -7780,7 +8086,7 @@
         </w:numPr>
         <w:ind w:left="720"/>
       </w:pPr>
-      <w:bookmarkStart w:id="50" w:name="_Toc79048699"/>
+      <w:bookmarkStart w:id="51" w:name="_Toc80691217"/>
       <w:r>
         <w:t xml:space="preserve">#GEN_CLIST_DD and </w:t>
       </w:r>
@@ -7799,7 +8105,7 @@
       <w:r>
         <w:t>)</w:t>
       </w:r>
-      <w:bookmarkEnd w:id="50"/>
+      <w:bookmarkEnd w:id="51"/>
     </w:p>
     <w:p>
       <w:r>
@@ -7857,7 +8163,7 @@
       </w:r>
     </w:p>
     <w:p>
-      <w:bookmarkStart w:id="51" w:name="_Hlk5797166"/>
+      <w:bookmarkStart w:id="52" w:name="_Hlk5797166"/>
       <w:r>
         <w:t>NOTE: Older templates may use #GEN_DD=parm1,parm2,parm3. This syntax is still supported but not recommended.</w:t>
       </w:r>
@@ -8160,7 +8466,7 @@
       <w:r>
         <w:t xml:space="preserve">This is only used by GEN_CLIST_DD. It defines a character used to surround the </w:t>
       </w:r>
-      <w:bookmarkEnd w:id="51"/>
+      <w:bookmarkEnd w:id="52"/>
       <w:r>
         <w:t>DSN names</w:t>
       </w:r>
@@ -8244,11 +8550,11 @@
         </w:numPr>
         <w:ind w:left="720"/>
       </w:pPr>
-      <w:bookmarkStart w:id="52" w:name="_Toc79048700"/>
+      <w:bookmarkStart w:id="53" w:name="_Toc80691218"/>
       <w:r>
         <w:t>#MIN/MAX(P1, P2,…,Px)</w:t>
       </w:r>
-      <w:bookmarkEnd w:id="52"/>
+      <w:bookmarkEnd w:id="53"/>
     </w:p>
     <w:p>
       <w:r>
@@ -8267,11 +8573,11 @@
         </w:numPr>
         <w:ind w:left="720"/>
       </w:pPr>
-      <w:bookmarkStart w:id="53" w:name="_Toc79048701"/>
+      <w:bookmarkStart w:id="54" w:name="_Toc80691219"/>
       <w:r>
         <w:t>#PAD(STRING, LENGTH)</w:t>
       </w:r>
-      <w:bookmarkEnd w:id="53"/>
+      <w:bookmarkEnd w:id="54"/>
     </w:p>
     <w:p>
       <w:r>
@@ -8287,12 +8593,12 @@
         </w:numPr>
         <w:ind w:left="720"/>
       </w:pPr>
-      <w:bookmarkStart w:id="54" w:name="_Toc79048702"/>
+      <w:bookmarkStart w:id="55" w:name="_Toc80691220"/>
       <w:r>
         <w:lastRenderedPageBreak/>
         <w:t>#REPLACE(src,find,{repl})</w:t>
       </w:r>
-      <w:bookmarkEnd w:id="54"/>
+      <w:bookmarkEnd w:id="55"/>
     </w:p>
     <w:p>
       <w:r>
@@ -8331,11 +8637,11 @@
         </w:numPr>
         <w:ind w:left="720"/>
       </w:pPr>
-      <w:bookmarkStart w:id="55" w:name="_Toc79048703"/>
+      <w:bookmarkStart w:id="56" w:name="_Toc80691221"/>
       <w:r>
         <w:t>#REPLACE_TOK(src,delimiter,tokenNumber,repl)</w:t>
       </w:r>
-      <w:bookmarkEnd w:id="55"/>
+      <w:bookmarkEnd w:id="56"/>
     </w:p>
     <w:p>
       <w:r>
@@ -8430,7 +8736,7 @@
         </w:numPr>
         <w:ind w:left="720"/>
       </w:pPr>
-      <w:bookmarkStart w:id="56" w:name="_Toc79048704"/>
+      <w:bookmarkStart w:id="57" w:name="_Toc80691222"/>
       <w:r>
         <w:t>#ROWCNT(</w:t>
       </w:r>
@@ -8460,7 +8766,7 @@
       <w:r>
         <w:t>)</w:t>
       </w:r>
-      <w:bookmarkEnd w:id="56"/>
+      <w:bookmarkEnd w:id="57"/>
     </w:p>
     <w:p>
       <w:r>
@@ -8486,11 +8792,11 @@
         </w:numPr>
         <w:ind w:left="720"/>
       </w:pPr>
-      <w:bookmarkStart w:id="57" w:name="_Toc79048705"/>
+      <w:bookmarkStart w:id="58" w:name="_Toc80691223"/>
       <w:r>
         <w:t>#RSYM(x)</w:t>
       </w:r>
-      <w:bookmarkEnd w:id="57"/>
+      <w:bookmarkEnd w:id="58"/>
     </w:p>
     <w:p>
       <w:r>
@@ -8509,11 +8815,11 @@
         </w:numPr>
         <w:ind w:left="720"/>
       </w:pPr>
-      <w:bookmarkStart w:id="58" w:name="_Toc79048706"/>
+      <w:bookmarkStart w:id="59" w:name="_Toc80691224"/>
       <w:r>
         <w:t>#TAB(x,{y})</w:t>
       </w:r>
-      <w:bookmarkEnd w:id="58"/>
+      <w:bookmarkEnd w:id="59"/>
     </w:p>
     <w:p>
       <w:r>
@@ -8570,7 +8876,7 @@
         </w:numPr>
         <w:ind w:left="720"/>
       </w:pPr>
-      <w:bookmarkStart w:id="59" w:name="_Toc79048707"/>
+      <w:bookmarkStart w:id="60" w:name="_Toc80691225"/>
       <w:r>
         <w:t>#TARGET_DSN(</w:t>
       </w:r>
@@ -8580,7 +8886,7 @@
       <w:r>
         <w:t>)</w:t>
       </w:r>
-      <w:bookmarkEnd w:id="59"/>
+      <w:bookmarkEnd w:id="60"/>
     </w:p>
     <w:p>
       <w:r>
@@ -8648,7 +8954,7 @@
         </w:numPr>
         <w:ind w:left="720"/>
       </w:pPr>
-      <w:bookmarkStart w:id="60" w:name="_Toc79048708"/>
+      <w:bookmarkStart w:id="61" w:name="_Toc80691226"/>
       <w:r>
         <w:t xml:space="preserve">#TARGET_FIELD(OrigLLQ, </w:t>
       </w:r>
@@ -8658,7 +8964,7 @@
       <w:r>
         <w:t>ame)</w:t>
       </w:r>
-      <w:bookmarkEnd w:id="60"/>
+      <w:bookmarkEnd w:id="61"/>
     </w:p>
     <w:p>
       <w:r>
@@ -8705,7 +9011,7 @@
         </w:numPr>
         <w:ind w:left="720"/>
       </w:pPr>
-      <w:bookmarkStart w:id="61" w:name="_Toc79048709"/>
+      <w:bookmarkStart w:id="62" w:name="_Toc80691227"/>
       <w:r>
         <w:t>#TOKEN(String,</w:t>
       </w:r>
@@ -8721,7 +9027,7 @@
       <w:r>
         <w:t>)</w:t>
       </w:r>
-      <w:bookmarkEnd w:id="61"/>
+      <w:bookmarkEnd w:id="62"/>
     </w:p>
     <w:p>
       <w:r>
@@ -8766,11 +9072,11 @@
           <w:numId w:val="1"/>
         </w:numPr>
       </w:pPr>
-      <w:bookmarkStart w:id="62" w:name="_Toc79048710"/>
+      <w:bookmarkStart w:id="63" w:name="_Toc80691228"/>
       <w:r>
         <w:t>Template Types</w:t>
       </w:r>
-      <w:bookmarkEnd w:id="62"/>
+      <w:bookmarkEnd w:id="63"/>
     </w:p>
     <w:p>
       <w:pPr>
@@ -8781,14 +9087,14 @@
         </w:numPr>
         <w:ind w:left="720"/>
       </w:pPr>
-      <w:bookmarkStart w:id="63" w:name="_Toc79048711"/>
+      <w:bookmarkStart w:id="64" w:name="_Toc80691229"/>
       <w:r>
         <w:t>TYPE=INSTRUCTION</w:t>
       </w:r>
       <w:r>
         <w:t>S</w:t>
       </w:r>
-      <w:bookmarkEnd w:id="63"/>
+      <w:bookmarkEnd w:id="64"/>
     </w:p>
     <w:p>
       <w:r>
@@ -8815,11 +9121,11 @@
         </w:numPr>
         <w:ind w:left="720"/>
       </w:pPr>
-      <w:bookmarkStart w:id="64" w:name="_Toc79048712"/>
+      <w:bookmarkStart w:id="65" w:name="_Toc80691230"/>
       <w:r>
         <w:t>TYPE=JCL</w:t>
       </w:r>
-      <w:bookmarkEnd w:id="64"/>
+      <w:bookmarkEnd w:id="65"/>
     </w:p>
     <w:p>
       <w:r>
@@ -8854,11 +9160,11 @@
         </w:numPr>
         <w:ind w:left="720"/>
       </w:pPr>
-      <w:bookmarkStart w:id="65" w:name="_Toc79048713"/>
+      <w:bookmarkStart w:id="66" w:name="_Toc80691231"/>
       <w:r>
         <w:t>TYPE=TSO-REXX-JCL</w:t>
       </w:r>
-      <w:bookmarkEnd w:id="65"/>
+      <w:bookmarkEnd w:id="66"/>
     </w:p>
     <w:p>
       <w:r>
@@ -8874,11 +9180,11 @@
         </w:numPr>
         <w:ind w:left="720"/>
       </w:pPr>
-      <w:bookmarkStart w:id="66" w:name="_Toc79048714"/>
+      <w:bookmarkStart w:id="67" w:name="_Toc80691232"/>
       <w:r>
         <w:t>TYPE=SAVE</w:t>
       </w:r>
-      <w:bookmarkEnd w:id="66"/>
+      <w:bookmarkEnd w:id="67"/>
     </w:p>
     <w:p>
       <w:r>
@@ -8894,12 +9200,12 @@
         </w:numPr>
         <w:ind w:left="720"/>
       </w:pPr>
-      <w:bookmarkStart w:id="67" w:name="_Toc79048715"/>
+      <w:bookmarkStart w:id="68" w:name="_Toc80691233"/>
       <w:r>
         <w:lastRenderedPageBreak/>
         <w:t>TYPE=DATASET_LIST</w:t>
       </w:r>
-      <w:bookmarkEnd w:id="67"/>
+      <w:bookmarkEnd w:id="68"/>
     </w:p>
     <w:p>
       <w:r>
@@ -9061,11 +9367,11 @@
         </w:numPr>
         <w:ind w:left="720"/>
       </w:pPr>
-      <w:bookmarkStart w:id="68" w:name="_Toc79048716"/>
+      <w:bookmarkStart w:id="69" w:name="_Toc80691234"/>
       <w:r>
         <w:t>TYPE=DATASET_POPULATE</w:t>
       </w:r>
-      <w:bookmarkEnd w:id="68"/>
+      <w:bookmarkEnd w:id="69"/>
     </w:p>
     <w:p>
       <w:r>
@@ -9226,7 +9532,7 @@
         </w:numPr>
         <w:ind w:left="720"/>
       </w:pPr>
-      <w:bookmarkStart w:id="69" w:name="_Toc79048717"/>
+      <w:bookmarkStart w:id="70" w:name="_Toc80691235"/>
       <w:r>
         <w:t>TYPE=DATASET_ALLOC</w:t>
       </w:r>
@@ -9239,7 +9545,7 @@
       <w:r>
         <w:t>, and TYPE=DATASET_DELETE</w:t>
       </w:r>
-      <w:bookmarkEnd w:id="69"/>
+      <w:bookmarkEnd w:id="70"/>
     </w:p>
     <w:p>
       <w:r>
@@ -9258,11 +9564,11 @@
         </w:numPr>
         <w:ind w:left="720"/>
       </w:pPr>
-      <w:bookmarkStart w:id="70" w:name="_Toc79048718"/>
+      <w:bookmarkStart w:id="71" w:name="_Toc80691236"/>
       <w:r>
         <w:t>TYPE=WFMACRO</w:t>
       </w:r>
-      <w:bookmarkEnd w:id="70"/>
+      <w:bookmarkEnd w:id="71"/>
     </w:p>
     <w:p>
       <w:r>
@@ -9400,11 +9706,11 @@
           <w:numId w:val="1"/>
         </w:numPr>
       </w:pPr>
-      <w:bookmarkStart w:id="71" w:name="_Toc79048719"/>
+      <w:bookmarkStart w:id="72" w:name="_Toc80691237"/>
       <w:r>
         <w:t>Velocity Scripting</w:t>
       </w:r>
-      <w:bookmarkEnd w:id="71"/>
+      <w:bookmarkEnd w:id="72"/>
     </w:p>
     <w:p>
       <w:r>
@@ -9462,11 +9768,11 @@
           <w:numId w:val="1"/>
         </w:numPr>
       </w:pPr>
-      <w:bookmarkStart w:id="72" w:name="_Toc79048720"/>
+      <w:bookmarkStart w:id="73" w:name="_Toc80691238"/>
       <w:r>
         <w:t>Shared Properties</w:t>
       </w:r>
-      <w:bookmarkEnd w:id="72"/>
+      <w:bookmarkEnd w:id="73"/>
     </w:p>
     <w:p>
       <w:pPr>
@@ -9597,11 +9903,11 @@
           <w:numId w:val="1"/>
         </w:numPr>
       </w:pPr>
-      <w:bookmarkStart w:id="73" w:name="_Toc79048721"/>
+      <w:bookmarkStart w:id="74" w:name="_Toc80691239"/>
       <w:r>
         <w:t>Standards</w:t>
       </w:r>
-      <w:bookmarkEnd w:id="73"/>
+      <w:bookmarkEnd w:id="74"/>
     </w:p>
     <w:p>
       <w:r>
@@ -9620,11 +9926,11 @@
       <w:r>
         <w:t xml:space="preserve"> </w:t>
       </w:r>
-      <w:bookmarkStart w:id="74" w:name="_Toc79048722"/>
+      <w:bookmarkStart w:id="75" w:name="_Toc80691240"/>
       <w:r>
         <w:t>NAME</w:t>
       </w:r>
-      <w:bookmarkEnd w:id="74"/>
+      <w:bookmarkEnd w:id="75"/>
     </w:p>
     <w:p>
       <w:r>
@@ -9643,11 +9949,11 @@
       <w:r>
         <w:t xml:space="preserve"> </w:t>
       </w:r>
-      <w:bookmarkStart w:id="75" w:name="_Toc79048723"/>
+      <w:bookmarkStart w:id="76" w:name="_Toc80691241"/>
       <w:r>
         <w:t>SAVE-AS</w:t>
       </w:r>
-      <w:bookmarkEnd w:id="75"/>
+      <w:bookmarkEnd w:id="76"/>
     </w:p>
     <w:p>
       <w:r>
@@ -9666,14 +9972,14 @@
       <w:r>
         <w:t xml:space="preserve"> </w:t>
       </w:r>
-      <w:bookmarkStart w:id="76" w:name="_Toc79048724"/>
+      <w:bookmarkStart w:id="77" w:name="_Toc80691242"/>
       <w:r>
         <w:t xml:space="preserve">SHARED PROPERTY </w:t>
       </w:r>
       <w:r>
         <w:t>MEMERS</w:t>
       </w:r>
-      <w:bookmarkEnd w:id="76"/>
+      <w:bookmarkEnd w:id="77"/>
     </w:p>
     <w:p>
       <w:r>
@@ -15777,6 +16083,10 @@
 </file>
 
 <file path=customXml/item1.xml><?xml version="1.0" encoding="utf-8"?>
+<b:Sources xmlns:b="http://schemas.openxmlformats.org/officeDocument/2006/bibliography" xmlns="http://schemas.openxmlformats.org/officeDocument/2006/bibliography" SelectedStyle="\APASixthEditionOfficeOnline.xsl" StyleName="APA" Version="6"/>
+</file>
+
+<file path=customXml/item2.xml><?xml version="1.0" encoding="utf-8"?>
 <ct:contentTypeSchema xmlns:ct="http://schemas.microsoft.com/office/2006/metadata/contentType" xmlns:ma="http://schemas.microsoft.com/office/2006/metadata/properties/metaAttributes" ct:_="" ma:_="" ma:contentTypeName="Document" ma:contentTypeID="0x01010067BBDD0D24A2474C8833AC6EC92A8395" ma:contentTypeVersion="12" ma:contentTypeDescription="Create a new document." ma:contentTypeScope="" ma:versionID="da7adf8f8829482200d890f3e2b5bfa8">
   <xsd:schema xmlns:xsd="http://www.w3.org/2001/XMLSchema" xmlns:xs="http://www.w3.org/2001/XMLSchema" xmlns:p="http://schemas.microsoft.com/office/2006/metadata/properties" xmlns:ns2="4821b183-5f9d-4301-b22b-5c2dd0998eaa" xmlns:ns3="802d02de-142f-4839-a7f9-6ce28ac50d9a" targetNamespace="http://schemas.microsoft.com/office/2006/metadata/properties" ma:root="true" ma:fieldsID="600e3cbf135836fd10d3a51c5d19ebab" ns2:_="" ns3:_="">
     <xsd:import namespace="4821b183-5f9d-4301-b22b-5c2dd0998eaa"/>
@@ -15993,11 +16303,13 @@
 </ct:contentTypeSchema>
 </file>
 
-<file path=customXml/item2.xml><?xml version="1.0" encoding="utf-8"?>
-<b:Sources xmlns:b="http://schemas.openxmlformats.org/officeDocument/2006/bibliography" xmlns="http://schemas.openxmlformats.org/officeDocument/2006/bibliography" SelectedStyle="\APASixthEditionOfficeOnline.xsl" StyleName="APA" Version="6"/>
+<file path=customXml/item3.xml><?xml version="1.0" encoding="utf-8"?>
+<p:properties xmlns:p="http://schemas.microsoft.com/office/2006/metadata/properties" xmlns:xsi="http://www.w3.org/2001/XMLSchema-instance" xmlns:pc="http://schemas.microsoft.com/office/infopath/2007/PartnerControls">
+  <documentManagement/>
+</p:properties>
 </file>
 
-<file path=customXml/item3.xml><?xml version="1.0" encoding="utf-8"?>
+<file path=customXml/item4.xml><?xml version="1.0" encoding="utf-8"?>
 <?mso-contentType ?>
 <FormTemplates xmlns="http://schemas.microsoft.com/sharepoint/v3/contenttype/forms">
   <Display>DocumentLibraryForm</Display>
@@ -16006,13 +16318,15 @@
 </FormTemplates>
 </file>
 
-<file path=customXml/item4.xml><?xml version="1.0" encoding="utf-8"?>
-<p:properties xmlns:p="http://schemas.microsoft.com/office/2006/metadata/properties" xmlns:xsi="http://www.w3.org/2001/XMLSchema-instance" xmlns:pc="http://schemas.microsoft.com/office/infopath/2007/PartnerControls">
-  <documentManagement/>
-</p:properties>
+<file path=customXml/itemProps1.xml><?xml version="1.0" encoding="utf-8"?>
+<ds:datastoreItem xmlns:ds="http://schemas.openxmlformats.org/officeDocument/2006/customXml" ds:itemID="{EABCE224-1BDD-4419-A424-C6C4BE89CB63}">
+  <ds:schemaRefs>
+    <ds:schemaRef ds:uri="http://schemas.openxmlformats.org/officeDocument/2006/bibliography"/>
+  </ds:schemaRefs>
+</ds:datastoreItem>
 </file>
 
-<file path=customXml/itemProps1.xml><?xml version="1.0" encoding="utf-8"?>
+<file path=customXml/itemProps2.xml><?xml version="1.0" encoding="utf-8"?>
 <ds:datastoreItem xmlns:ds="http://schemas.openxmlformats.org/officeDocument/2006/customXml" ds:itemID="{C9394527-B325-4FC1-9CEE-B47B14D2A2C8}">
   <ds:schemaRefs>
     <ds:schemaRef ds:uri="http://schemas.microsoft.com/office/2006/metadata/contentType"/>
@@ -16031,27 +16345,19 @@
 </ds:datastoreItem>
 </file>
 
-<file path=customXml/itemProps2.xml><?xml version="1.0" encoding="utf-8"?>
-<ds:datastoreItem xmlns:ds="http://schemas.openxmlformats.org/officeDocument/2006/customXml" ds:itemID="{EABCE224-1BDD-4419-A424-C6C4BE89CB63}">
-  <ds:schemaRefs>
-    <ds:schemaRef ds:uri="http://schemas.openxmlformats.org/officeDocument/2006/bibliography"/>
-  </ds:schemaRefs>
-</ds:datastoreItem>
-</file>
-
 <file path=customXml/itemProps3.xml><?xml version="1.0" encoding="utf-8"?>
-<ds:datastoreItem xmlns:ds="http://schemas.openxmlformats.org/officeDocument/2006/customXml" ds:itemID="{E56286B2-32D4-4FC2-B05C-7DD50332AE37}">
-  <ds:schemaRefs>
-    <ds:schemaRef ds:uri="http://schemas.microsoft.com/sharepoint/v3/contenttype/forms"/>
-  </ds:schemaRefs>
-</ds:datastoreItem>
-</file>
-
-<file path=customXml/itemProps4.xml><?xml version="1.0" encoding="utf-8"?>
 <ds:datastoreItem xmlns:ds="http://schemas.openxmlformats.org/officeDocument/2006/customXml" ds:itemID="{88D23EB0-97BA-474A-B670-E6BC9404FDD5}">
   <ds:schemaRefs>
     <ds:schemaRef ds:uri="http://schemas.microsoft.com/office/2006/metadata/properties"/>
     <ds:schemaRef ds:uri="http://schemas.microsoft.com/office/infopath/2007/PartnerControls"/>
   </ds:schemaRefs>
 </ds:datastoreItem>
+</file>
+
+<file path=customXml/itemProps4.xml><?xml version="1.0" encoding="utf-8"?>
+<ds:datastoreItem xmlns:ds="http://schemas.openxmlformats.org/officeDocument/2006/customXml" ds:itemID="{E56286B2-32D4-4FC2-B05C-7DD50332AE37}">
+  <ds:schemaRefs>
+    <ds:schemaRef ds:uri="http://schemas.microsoft.com/sharepoint/v3/contenttype/forms"/>
+  </ds:schemaRefs>
+</ds:datastoreItem>
 </file>
</xml_diff>